<commit_message>
Add use case 2, change 1
</commit_message>
<xml_diff>
--- a/RUP/Use Cases/1 Авторизация.docx
+++ b/RUP/Use Cases/1 Авторизация.docx
@@ -1,10 +1,10 @@
 
 <file path=word/document.xml><?xml version="1.0" encoding="utf-8"?>
-<w:document xmlns:wpc="http://schemas.microsoft.com/office/word/2010/wordprocessingCanvas" xmlns:mc="http://schemas.openxmlformats.org/markup-compatibility/2006" xmlns:o="urn:schemas-microsoft-com:office:office" xmlns:r="http://schemas.openxmlformats.org/officeDocument/2006/relationships" xmlns:m="http://schemas.openxmlformats.org/officeDocument/2006/math" xmlns:v="urn:schemas-microsoft-com:vml" xmlns:wp14="http://schemas.microsoft.com/office/word/2010/wordprocessingDrawing" xmlns:wp="http://schemas.openxmlformats.org/drawingml/2006/wordprocessingDrawing" xmlns:w10="urn:schemas-microsoft-com:office:word" xmlns:w="http://schemas.openxmlformats.org/wordprocessingml/2006/main" xmlns:w14="http://schemas.microsoft.com/office/word/2010/wordml" xmlns:wpg="http://schemas.microsoft.com/office/word/2010/wordprocessingGroup" xmlns:wpi="http://schemas.microsoft.com/office/word/2010/wordprocessingInk" xmlns:wne="http://schemas.microsoft.com/office/word/2006/wordml" xmlns:wps="http://schemas.microsoft.com/office/word/2010/wordprocessingShape" mc:Ignorable="w14 wp14">
+<w:document xmlns:wpc="http://schemas.microsoft.com/office/word/2010/wordprocessingCanvas" xmlns:mc="http://schemas.openxmlformats.org/markup-compatibility/2006" xmlns:o="urn:schemas-microsoft-com:office:office" xmlns:r="http://schemas.openxmlformats.org/officeDocument/2006/relationships" xmlns:m="http://schemas.openxmlformats.org/officeDocument/2006/math" xmlns:v="urn:schemas-microsoft-com:vml" xmlns:wp14="http://schemas.microsoft.com/office/word/2010/wordprocessingDrawing" xmlns:wp="http://schemas.openxmlformats.org/drawingml/2006/wordprocessingDrawing" xmlns:w10="urn:schemas-microsoft-com:office:word" xmlns:w="http://schemas.openxmlformats.org/wordprocessingml/2006/main" xmlns:w14="http://schemas.microsoft.com/office/word/2010/wordml" xmlns:w15="http://schemas.microsoft.com/office/word/2012/wordml" xmlns:wpg="http://schemas.microsoft.com/office/word/2010/wordprocessingGroup" xmlns:wpi="http://schemas.microsoft.com/office/word/2010/wordprocessingInk" xmlns:wne="http://schemas.microsoft.com/office/word/2006/wordml" xmlns:wps="http://schemas.microsoft.com/office/word/2010/wordprocessingShape" mc:Ignorable="w14 w15 wp14">
   <w:body>
     <w:p>
       <w:pPr>
-        <w:pStyle w:val="a8"/>
+        <w:pStyle w:val="Title"/>
         <w:rPr>
           <w:b w:val="0"/>
         </w:rPr>
@@ -25,7 +25,7 @@
     </w:p>
     <w:p>
       <w:pPr>
-        <w:pStyle w:val="aa"/>
+        <w:pStyle w:val="Subtitle"/>
         <w:rPr>
           <w:lang w:val="en-US"/>
         </w:rPr>
@@ -96,7 +96,14 @@
           <w:i/>
           <w:lang w:val="en-US"/>
         </w:rPr>
-        <w:t>1.0</w:t>
+        <w:t>1.</w:t>
+      </w:r>
+      <w:r>
+        <w:rPr>
+          <w:i/>
+          <w:lang w:val="en-US"/>
+        </w:rPr>
+        <w:t>1</w:t>
       </w:r>
       <w:r>
         <w:rPr>
@@ -107,7 +114,7 @@
     </w:p>
     <w:p>
       <w:pPr>
-        <w:pStyle w:val="1"/>
+        <w:pStyle w:val="Heading1"/>
         <w:rPr>
           <w:lang w:val="en-US"/>
         </w:rPr>
@@ -120,14 +127,9 @@
       </w:r>
     </w:p>
     <w:p>
-      <w:pPr>
+      <w:r>
         <w:rPr>
           <w:szCs w:val="28"/>
-        </w:rPr>
-      </w:pPr>
-      <w:r>
-        <w:rPr>
-          <w:szCs w:val="28"/>
           <w:lang w:val="en-US"/>
         </w:rPr>
         <w:tab/>
@@ -138,7 +140,71 @@
     </w:p>
     <w:p>
       <w:pPr>
-        <w:pStyle w:val="1"/>
+        <w:pStyle w:val="Heading1"/>
+        <w:rPr>
+          <w:lang w:val="en-US"/>
+        </w:rPr>
+      </w:pPr>
+      <w:r>
+        <w:rPr>
+          <w:lang w:val="en-US"/>
+        </w:rPr>
+        <w:t>Actors</w:t>
+      </w:r>
+    </w:p>
+    <w:p>
+      <w:r>
+        <w:rPr>
+          <w:lang w:val="en-US"/>
+        </w:rPr>
+        <w:tab/>
+        <w:t>Primary Actor:</w:t>
+      </w:r>
+      <w:r>
+        <w:rPr>
+          <w:lang w:val="en-US"/>
+        </w:rPr>
+        <w:tab/>
+      </w:r>
+      <w:r>
+        <w:rPr>
+          <w:lang w:val="en-US"/>
+        </w:rPr>
+        <w:tab/>
+      </w:r>
+      <w:r>
+        <w:t>Зарегистрированный пользователь</w:t>
+      </w:r>
+    </w:p>
+    <w:p>
+      <w:r>
+        <w:tab/>
+      </w:r>
+      <w:r>
+        <w:rPr>
+          <w:lang w:val="en-US"/>
+        </w:rPr>
+        <w:t>Other Actors:</w:t>
+      </w:r>
+      <w:r>
+        <w:rPr>
+          <w:lang w:val="en-US"/>
+        </w:rPr>
+        <w:tab/>
+      </w:r>
+      <w:r>
+        <w:rPr>
+          <w:lang w:val="en-US"/>
+        </w:rPr>
+        <w:tab/>
+      </w:r>
+      <w:r>
+        <w:t>Отсутствуют</w:t>
+      </w:r>
+    </w:p>
+    <w:p>
+      <w:pPr>
+        <w:pStyle w:val="Heading1"/>
       </w:pPr>
       <w:r>
         <w:rPr>
@@ -166,7 +232,7 @@
     </w:p>
     <w:p>
       <w:pPr>
-        <w:pStyle w:val="1"/>
+        <w:pStyle w:val="Heading1"/>
         <w:rPr>
           <w:lang w:val="en-US"/>
         </w:rPr>
@@ -204,7 +270,7 @@
     </w:p>
     <w:p>
       <w:pPr>
-        <w:pStyle w:val="2"/>
+        <w:pStyle w:val="Heading2"/>
         <w:rPr>
           <w:b w:val="0"/>
           <w:i w:val="0"/>
@@ -238,7 +304,7 @@
     </w:p>
     <w:p>
       <w:pPr>
-        <w:pStyle w:val="af0"/>
+        <w:pStyle w:val="ListParagraph"/>
         <w:numPr>
           <w:ilvl w:val="0"/>
           <w:numId w:val="4"/>
@@ -268,7 +334,7 @@
     </w:p>
     <w:p>
       <w:pPr>
-        <w:pStyle w:val="af0"/>
+        <w:pStyle w:val="ListParagraph"/>
         <w:numPr>
           <w:ilvl w:val="0"/>
           <w:numId w:val="4"/>
@@ -304,7 +370,7 @@
     </w:p>
     <w:p>
       <w:pPr>
-        <w:pStyle w:val="af0"/>
+        <w:pStyle w:val="ListParagraph"/>
         <w:numPr>
           <w:ilvl w:val="0"/>
           <w:numId w:val="4"/>
@@ -337,7 +403,7 @@
     </w:p>
     <w:p>
       <w:pPr>
-        <w:pStyle w:val="af0"/>
+        <w:pStyle w:val="ListParagraph"/>
         <w:numPr>
           <w:ilvl w:val="0"/>
           <w:numId w:val="4"/>
@@ -349,7 +415,7 @@
     </w:p>
     <w:p>
       <w:pPr>
-        <w:pStyle w:val="af0"/>
+        <w:pStyle w:val="ListParagraph"/>
         <w:numPr>
           <w:ilvl w:val="0"/>
           <w:numId w:val="4"/>
@@ -361,48 +427,40 @@
     </w:p>
     <w:p>
       <w:pPr>
-        <w:pStyle w:val="af0"/>
+        <w:pStyle w:val="ListParagraph"/>
         <w:numPr>
           <w:ilvl w:val="0"/>
           <w:numId w:val="4"/>
         </w:numPr>
       </w:pPr>
       <w:r>
-        <w:t xml:space="preserve">Система проверяет </w:t>
-      </w:r>
-      <w:proofErr w:type="gramStart"/>
-      <w:r>
-        <w:t>введенные</w:t>
-      </w:r>
-      <w:proofErr w:type="gramEnd"/>
+        <w:t xml:space="preserve">Система проверяет введенные </w:t>
+      </w:r>
+      <w:r>
+        <w:rPr>
+          <w:lang w:val="en-US"/>
+        </w:rPr>
+        <w:t>e</w:t>
+      </w:r>
+      <w:r>
+        <w:t>-</w:t>
+      </w:r>
+      <w:r>
+        <w:rPr>
+          <w:lang w:val="en-US"/>
+        </w:rPr>
+        <w:t>mail</w:t>
+      </w:r>
       <w:r>
         <w:t xml:space="preserve"> </w:t>
       </w:r>
       <w:r>
-        <w:rPr>
-          <w:lang w:val="en-US"/>
-        </w:rPr>
-        <w:t>e</w:t>
-      </w:r>
-      <w:r>
-        <w:t>-</w:t>
-      </w:r>
-      <w:r>
-        <w:rPr>
-          <w:lang w:val="en-US"/>
-        </w:rPr>
-        <w:t>mail</w:t>
-      </w:r>
-      <w:r>
-        <w:t xml:space="preserve"> </w:t>
-      </w:r>
-      <w:r>
         <w:t>и пароль.</w:t>
       </w:r>
     </w:p>
     <w:p>
       <w:pPr>
-        <w:pStyle w:val="af0"/>
+        <w:pStyle w:val="ListParagraph"/>
         <w:numPr>
           <w:ilvl w:val="0"/>
           <w:numId w:val="4"/>
@@ -417,7 +475,7 @@
     </w:p>
     <w:p>
       <w:pPr>
-        <w:pStyle w:val="af0"/>
+        <w:pStyle w:val="ListParagraph"/>
         <w:numPr>
           <w:ilvl w:val="0"/>
           <w:numId w:val="4"/>
@@ -438,7 +496,7 @@
     </w:p>
     <w:p>
       <w:pPr>
-        <w:pStyle w:val="2"/>
+        <w:pStyle w:val="Heading2"/>
       </w:pPr>
       <w:r>
         <w:tab/>
@@ -452,15 +510,22 @@
     </w:p>
     <w:p>
       <w:pPr>
-        <w:ind w:left="708"/>
-      </w:pPr>
-      <w:r>
-        <w:t>Альтернативный вариант 1 к шагам 3 и 5: Пользователь отменяет процесс авторизации.</w:t>
-      </w:r>
-    </w:p>
-    <w:p>
-      <w:pPr>
-        <w:pStyle w:val="af0"/>
+        <w:pStyle w:val="Heading3"/>
+        <w:ind w:left="1068"/>
+      </w:pPr>
+      <w:r>
+        <w:t xml:space="preserve">Альтернативный вариант 1 к шагам 3 и 5: </w:t>
+      </w:r>
+      <w:r>
+        <w:br/>
+      </w:r>
+      <w:r>
+        <w:t>Пользователь отменяет процесс авторизации.</w:t>
+      </w:r>
+    </w:p>
+    <w:p>
+      <w:pPr>
+        <w:pStyle w:val="ListParagraph"/>
         <w:numPr>
           <w:ilvl w:val="0"/>
           <w:numId w:val="5"/>
@@ -472,7 +537,7 @@
     </w:p>
     <w:p>
       <w:pPr>
-        <w:pStyle w:val="af0"/>
+        <w:pStyle w:val="ListParagraph"/>
         <w:numPr>
           <w:ilvl w:val="0"/>
           <w:numId w:val="5"/>
@@ -484,32 +549,126 @@
     </w:p>
     <w:p>
       <w:pPr>
-        <w:ind w:left="708"/>
-      </w:pPr>
-      <w:r>
-        <w:t>Альтернативный вариант 2 к шагу 7: Пользователь ввел неверные логин и/или пароль.</w:t>
-      </w:r>
-    </w:p>
-    <w:p>
-      <w:pPr>
-        <w:pStyle w:val="af0"/>
+        <w:pStyle w:val="ListParagraph"/>
+        <w:numPr>
+          <w:ilvl w:val="0"/>
+          <w:numId w:val="5"/>
+        </w:numPr>
+      </w:pPr>
+      <w:r>
+        <w:t>Прецедент заканчивается.</w:t>
+      </w:r>
+    </w:p>
+    <w:p>
+      <w:pPr>
+        <w:pStyle w:val="Heading3"/>
+        <w:ind w:left="1068"/>
+      </w:pPr>
+      <w:r>
+        <w:t xml:space="preserve">Альтернативный вариант 2 к шагу 7: </w:t>
+      </w:r>
+      <w:r>
+        <w:br/>
+      </w:r>
+      <w:r>
+        <w:t>Пользователь ввел неверные логин и/или пароль.</w:t>
+      </w:r>
+    </w:p>
+    <w:p>
+      <w:pPr>
+        <w:pStyle w:val="ListParagraph"/>
         <w:numPr>
           <w:ilvl w:val="0"/>
           <w:numId w:val="7"/>
         </w:numPr>
       </w:pPr>
       <w:r>
-        <w:t>Система выдает пользователю сообщение об ошибочности введённых</w:t>
+        <w:t>Система выдает пользователю сообщение об ошибочности введённых им данных.</w:t>
+      </w:r>
+    </w:p>
+    <w:p>
+      <w:pPr>
+        <w:pStyle w:val="ListParagraph"/>
+        <w:numPr>
+          <w:ilvl w:val="0"/>
+          <w:numId w:val="7"/>
+        </w:numPr>
+      </w:pPr>
+      <w:r>
+        <w:t>Прецедент заканчивается неуспешно.</w:t>
+      </w:r>
+    </w:p>
+    <w:p>
+      <w:pPr>
+        <w:pStyle w:val="Heading2"/>
+        <w:rPr>
+          <w:b w:val="0"/>
+          <w:i w:val="0"/>
+        </w:rPr>
+      </w:pPr>
+      <w:r>
+        <w:rPr>
+          <w:lang w:val="en-US"/>
+        </w:rPr>
+        <w:lastRenderedPageBreak/>
+        <w:t>Special</w:t>
+      </w:r>
+      <w:r>
+        <w:t xml:space="preserve"> </w:t>
+      </w:r>
+      <w:r>
+        <w:rPr>
+          <w:lang w:val="en-US"/>
+        </w:rPr>
+        <w:t>Requirements</w:t>
+      </w:r>
+    </w:p>
+    <w:p>
+      <w:pPr>
+        <w:ind w:left="708"/>
+      </w:pPr>
+      <w:r>
+        <w:t>Система должна поддерживать механизмы разграничения доступа к функциям системы по ролям и авторизации.</w:t>
+      </w:r>
+    </w:p>
+    <w:p>
+      <w:pPr>
+        <w:pStyle w:val="Heading2"/>
+        <w:rPr>
+          <w:b w:val="0"/>
+          <w:i w:val="0"/>
+        </w:rPr>
+      </w:pPr>
+      <w:r>
+        <w:rPr>
+          <w:lang w:val="en-US"/>
+        </w:rPr>
+        <w:t>Preconditions</w:t>
+      </w:r>
+    </w:p>
+    <w:p>
+      <w:pPr>
+        <w:pStyle w:val="ListParagraph"/>
+        <w:numPr>
+          <w:ilvl w:val="0"/>
+          <w:numId w:val="8"/>
+        </w:numPr>
+      </w:pPr>
+      <w:r>
+        <w:t xml:space="preserve">Пользователь </w:t>
+      </w:r>
+      <w:r>
+        <w:t xml:space="preserve">должен быть </w:t>
+      </w:r>
+      <w:r>
+        <w:t>зарегистрирован в системе.</w:t>
       </w:r>
       <w:bookmarkStart w:id="0" w:name="_GoBack"/>
       <w:bookmarkEnd w:id="0"/>
-      <w:r>
-        <w:t xml:space="preserve"> им данных.</w:t>
-      </w:r>
-    </w:p>
-    <w:p>
-      <w:pPr>
-        <w:pStyle w:val="2"/>
+    </w:p>
+    <w:p>
+      <w:pPr>
+        <w:pStyle w:val="Heading2"/>
         <w:rPr>
           <w:b w:val="0"/>
           <w:i w:val="0"/>
@@ -520,60 +679,12 @@
         <w:rPr>
           <w:lang w:val="en-US"/>
         </w:rPr>
-        <w:t>Special Requirements</w:t>
-      </w:r>
-    </w:p>
-    <w:p>
-      <w:pPr>
-        <w:ind w:left="708"/>
-      </w:pPr>
-      <w:r>
-        <w:t>Система должна поддерживать механизмы разграничения доступа к функциям системы по ролям и авторизации.</w:t>
-      </w:r>
-    </w:p>
-    <w:p>
-      <w:pPr>
-        <w:pStyle w:val="2"/>
-        <w:rPr>
-          <w:b w:val="0"/>
-          <w:i w:val="0"/>
-        </w:rPr>
-      </w:pPr>
-      <w:r>
-        <w:rPr>
-          <w:lang w:val="en-US"/>
-        </w:rPr>
-        <w:t>Preconditions</w:t>
-      </w:r>
-    </w:p>
-    <w:p>
-      <w:pPr>
-        <w:ind w:left="708"/>
-      </w:pPr>
-      <w:r>
-        <w:t>Пользователь зарегистрирован в системе.</w:t>
-      </w:r>
-    </w:p>
-    <w:p>
-      <w:pPr>
-        <w:pStyle w:val="2"/>
-        <w:rPr>
-          <w:b w:val="0"/>
-          <w:i w:val="0"/>
-          <w:lang w:val="en-US"/>
-        </w:rPr>
-      </w:pPr>
-      <w:r>
-        <w:rPr>
-          <w:lang w:val="en-US"/>
-        </w:rPr>
-        <w:lastRenderedPageBreak/>
         <w:t>Post conditions</w:t>
       </w:r>
     </w:p>
     <w:p>
       <w:pPr>
-        <w:pStyle w:val="af0"/>
+        <w:pStyle w:val="ListParagraph"/>
         <w:numPr>
           <w:ilvl w:val="0"/>
           <w:numId w:val="6"/>
@@ -585,7 +696,7 @@
     </w:p>
     <w:p>
       <w:pPr>
-        <w:pStyle w:val="af0"/>
+        <w:pStyle w:val="ListParagraph"/>
         <w:numPr>
           <w:ilvl w:val="0"/>
           <w:numId w:val="6"/>
@@ -600,7 +711,7 @@
     </w:p>
     <w:p>
       <w:pPr>
-        <w:pStyle w:val="af0"/>
+        <w:pStyle w:val="ListParagraph"/>
         <w:numPr>
           <w:ilvl w:val="0"/>
           <w:numId w:val="6"/>
@@ -612,7 +723,7 @@
     </w:p>
     <w:p>
       <w:pPr>
-        <w:pStyle w:val="2"/>
+        <w:pStyle w:val="Heading2"/>
         <w:rPr>
           <w:b w:val="0"/>
           <w:i w:val="0"/>
@@ -639,7 +750,7 @@
     </w:p>
     <w:p>
       <w:pPr>
-        <w:pStyle w:val="2"/>
+        <w:pStyle w:val="Heading2"/>
         <w:rPr>
           <w:lang w:val="en-US"/>
         </w:rPr>
@@ -653,12 +764,12 @@
     </w:p>
     <w:p>
       <w:pPr>
-        <w:pStyle w:val="2"/>
+        <w:pStyle w:val="Heading2"/>
       </w:pPr>
       <w:r>
         <w:rPr>
           <w:noProof/>
-          <w:lang w:eastAsia="ru-RU"/>
+          <w:lang w:val="en-US"/>
         </w:rPr>
         <w:drawing>
           <wp:inline distT="0" distB="0" distL="0" distR="0" wp14:anchorId="42966811" wp14:editId="5D704610">
@@ -676,7 +787,7 @@
                     <pic:cNvPicPr/>
                   </pic:nvPicPr>
                   <pic:blipFill>
-                    <a:blip r:embed="rId9"/>
+                    <a:blip r:embed="rId8"/>
                     <a:stretch>
                       <a:fillRect/>
                     </a:stretch>
@@ -700,7 +811,7 @@
     <w:p/>
     <w:p>
       <w:pPr>
-        <w:pStyle w:val="2"/>
+        <w:pStyle w:val="Heading2"/>
         <w:rPr>
           <w:b w:val="0"/>
           <w:i w:val="0"/>
@@ -717,7 +828,7 @@
     </w:p>
     <w:p>
       <w:pPr>
-        <w:pStyle w:val="a4"/>
+        <w:pStyle w:val="a0"/>
         <w:tabs>
           <w:tab w:val="left" w:pos="709"/>
           <w:tab w:val="left" w:pos="1417"/>
@@ -747,6 +858,7 @@
           <w:i/>
           <w:noProof/>
           <w:szCs w:val="28"/>
+          <w:lang w:val="en-US" w:eastAsia="en-US"/>
         </w:rPr>
         <w:drawing>
           <wp:inline distT="0" distB="0" distL="0" distR="0">
@@ -766,7 +878,7 @@
                     </pic:cNvPicPr>
                   </pic:nvPicPr>
                   <pic:blipFill>
-                    <a:blip r:embed="rId10">
+                    <a:blip r:embed="rId9">
                       <a:extLst>
                         <a:ext uri="{28A0092B-C50C-407E-A947-70E740481C1C}">
                           <a14:useLocalDpi xmlns:a14="http://schemas.microsoft.com/office/drawing/2010/main" val="0"/>
@@ -800,7 +912,7 @@
     </w:p>
     <w:p>
       <w:pPr>
-        <w:pStyle w:val="a4"/>
+        <w:pStyle w:val="a0"/>
         <w:tabs>
           <w:tab w:val="left" w:pos="709"/>
           <w:tab w:val="left" w:pos="1417"/>
@@ -830,6 +942,7 @@
           <w:i/>
           <w:noProof/>
           <w:szCs w:val="28"/>
+          <w:lang w:val="en-US" w:eastAsia="en-US"/>
         </w:rPr>
         <w:drawing>
           <wp:inline distT="0" distB="0" distL="0" distR="0">
@@ -849,7 +962,7 @@
                     </pic:cNvPicPr>
                   </pic:nvPicPr>
                   <pic:blipFill>
-                    <a:blip r:embed="rId11">
+                    <a:blip r:embed="rId10">
                       <a:extLst>
                         <a:ext uri="{28A0092B-C50C-407E-A947-70E740481C1C}">
                           <a14:useLocalDpi xmlns:a14="http://schemas.microsoft.com/office/drawing/2010/main" val="0"/>
@@ -882,10 +995,10 @@
       </w:r>
     </w:p>
     <w:sectPr>
-      <w:headerReference w:type="even" r:id="rId12"/>
-      <w:headerReference w:type="default" r:id="rId13"/>
-      <w:footerReference w:type="even" r:id="rId14"/>
-      <w:footerReference w:type="default" r:id="rId15"/>
+      <w:headerReference w:type="even" r:id="rId11"/>
+      <w:headerReference w:type="default" r:id="rId12"/>
+      <w:footerReference w:type="even" r:id="rId13"/>
+      <w:footerReference w:type="default" r:id="rId14"/>
       <w:pgSz w:w="11900" w:h="16840"/>
       <w:pgMar w:top="1134" w:right="1134" w:bottom="1134" w:left="1134" w:header="709" w:footer="850" w:gutter="0"/>
       <w:cols w:space="720"/>
@@ -895,7 +1008,7 @@
 </file>
 
 <file path=word/endnotes.xml><?xml version="1.0" encoding="utf-8"?>
-<w:endnotes xmlns:wpc="http://schemas.microsoft.com/office/word/2010/wordprocessingCanvas" xmlns:mc="http://schemas.openxmlformats.org/markup-compatibility/2006" xmlns:o="urn:schemas-microsoft-com:office:office" xmlns:r="http://schemas.openxmlformats.org/officeDocument/2006/relationships" xmlns:m="http://schemas.openxmlformats.org/officeDocument/2006/math" xmlns:v="urn:schemas-microsoft-com:vml" xmlns:wp14="http://schemas.microsoft.com/office/word/2010/wordprocessingDrawing" xmlns:wp="http://schemas.openxmlformats.org/drawingml/2006/wordprocessingDrawing" xmlns:w10="urn:schemas-microsoft-com:office:word" xmlns:w="http://schemas.openxmlformats.org/wordprocessingml/2006/main" xmlns:w14="http://schemas.microsoft.com/office/word/2010/wordml" xmlns:wpg="http://schemas.microsoft.com/office/word/2010/wordprocessingGroup" xmlns:wpi="http://schemas.microsoft.com/office/word/2010/wordprocessingInk" xmlns:wne="http://schemas.microsoft.com/office/word/2006/wordml" xmlns:wps="http://schemas.microsoft.com/office/word/2010/wordprocessingShape" mc:Ignorable="w14 wp14">
+<w:endnotes xmlns:wpc="http://schemas.microsoft.com/office/word/2010/wordprocessingCanvas" xmlns:mc="http://schemas.openxmlformats.org/markup-compatibility/2006" xmlns:o="urn:schemas-microsoft-com:office:office" xmlns:r="http://schemas.openxmlformats.org/officeDocument/2006/relationships" xmlns:m="http://schemas.openxmlformats.org/officeDocument/2006/math" xmlns:v="urn:schemas-microsoft-com:vml" xmlns:wp14="http://schemas.microsoft.com/office/word/2010/wordprocessingDrawing" xmlns:wp="http://schemas.openxmlformats.org/drawingml/2006/wordprocessingDrawing" xmlns:w10="urn:schemas-microsoft-com:office:word" xmlns:w="http://schemas.openxmlformats.org/wordprocessingml/2006/main" xmlns:w14="http://schemas.microsoft.com/office/word/2010/wordml" xmlns:w15="http://schemas.microsoft.com/office/word/2012/wordml" xmlns:wpg="http://schemas.microsoft.com/office/word/2010/wordprocessingGroup" xmlns:wpi="http://schemas.microsoft.com/office/word/2010/wordprocessingInk" xmlns:wne="http://schemas.microsoft.com/office/word/2006/wordml" xmlns:wps="http://schemas.microsoft.com/office/word/2010/wordprocessingShape" mc:Ignorable="w14 w15 wp14">
   <w:endnote w:type="separator" w:id="-1">
     <w:p>
       <w:r>
@@ -914,10 +1027,10 @@
 </file>
 
 <file path=word/footer1.xml><?xml version="1.0" encoding="utf-8"?>
-<w:ftr xmlns:wpc="http://schemas.microsoft.com/office/word/2010/wordprocessingCanvas" xmlns:mc="http://schemas.openxmlformats.org/markup-compatibility/2006" xmlns:o="urn:schemas-microsoft-com:office:office" xmlns:r="http://schemas.openxmlformats.org/officeDocument/2006/relationships" xmlns:m="http://schemas.openxmlformats.org/officeDocument/2006/math" xmlns:v="urn:schemas-microsoft-com:vml" xmlns:wp14="http://schemas.microsoft.com/office/word/2010/wordprocessingDrawing" xmlns:wp="http://schemas.openxmlformats.org/drawingml/2006/wordprocessingDrawing" xmlns:w10="urn:schemas-microsoft-com:office:word" xmlns:w="http://schemas.openxmlformats.org/wordprocessingml/2006/main" xmlns:w14="http://schemas.microsoft.com/office/word/2010/wordml" xmlns:wpg="http://schemas.microsoft.com/office/word/2010/wordprocessingGroup" xmlns:wpi="http://schemas.microsoft.com/office/word/2010/wordprocessingInk" xmlns:wne="http://schemas.microsoft.com/office/word/2006/wordml" xmlns:wps="http://schemas.microsoft.com/office/word/2010/wordprocessingShape" mc:Ignorable="w14 wp14">
+<w:ftr xmlns:wpc="http://schemas.microsoft.com/office/word/2010/wordprocessingCanvas" xmlns:mc="http://schemas.openxmlformats.org/markup-compatibility/2006" xmlns:o="urn:schemas-microsoft-com:office:office" xmlns:r="http://schemas.openxmlformats.org/officeDocument/2006/relationships" xmlns:m="http://schemas.openxmlformats.org/officeDocument/2006/math" xmlns:v="urn:schemas-microsoft-com:vml" xmlns:wp14="http://schemas.microsoft.com/office/word/2010/wordprocessingDrawing" xmlns:wp="http://schemas.openxmlformats.org/drawingml/2006/wordprocessingDrawing" xmlns:w10="urn:schemas-microsoft-com:office:word" xmlns:w="http://schemas.openxmlformats.org/wordprocessingml/2006/main" xmlns:w14="http://schemas.microsoft.com/office/word/2010/wordml" xmlns:w15="http://schemas.microsoft.com/office/word/2012/wordml" xmlns:wpg="http://schemas.microsoft.com/office/word/2010/wordprocessingGroup" xmlns:wpi="http://schemas.microsoft.com/office/word/2010/wordprocessingInk" xmlns:wne="http://schemas.microsoft.com/office/word/2006/wordml" xmlns:wps="http://schemas.microsoft.com/office/word/2010/wordprocessingShape" mc:Ignorable="w14 w15 wp14">
   <w:p>
     <w:pPr>
-      <w:pStyle w:val="a3"/>
+      <w:pStyle w:val="a"/>
       <w:rPr>
         <w:rFonts w:ascii="Times New Roman" w:eastAsia="Times New Roman" w:hAnsi="Times New Roman"/>
         <w:color w:val="auto"/>
@@ -928,10 +1041,10 @@
 </file>
 
 <file path=word/footer2.xml><?xml version="1.0" encoding="utf-8"?>
-<w:ftr xmlns:wpc="http://schemas.microsoft.com/office/word/2010/wordprocessingCanvas" xmlns:mc="http://schemas.openxmlformats.org/markup-compatibility/2006" xmlns:o="urn:schemas-microsoft-com:office:office" xmlns:r="http://schemas.openxmlformats.org/officeDocument/2006/relationships" xmlns:m="http://schemas.openxmlformats.org/officeDocument/2006/math" xmlns:v="urn:schemas-microsoft-com:vml" xmlns:wp14="http://schemas.microsoft.com/office/word/2010/wordprocessingDrawing" xmlns:wp="http://schemas.openxmlformats.org/drawingml/2006/wordprocessingDrawing" xmlns:w10="urn:schemas-microsoft-com:office:word" xmlns:w="http://schemas.openxmlformats.org/wordprocessingml/2006/main" xmlns:w14="http://schemas.microsoft.com/office/word/2010/wordml" xmlns:wpg="http://schemas.microsoft.com/office/word/2010/wordprocessingGroup" xmlns:wpi="http://schemas.microsoft.com/office/word/2010/wordprocessingInk" xmlns:wne="http://schemas.microsoft.com/office/word/2006/wordml" xmlns:wps="http://schemas.microsoft.com/office/word/2010/wordprocessingShape" mc:Ignorable="w14 wp14">
+<w:ftr xmlns:wpc="http://schemas.microsoft.com/office/word/2010/wordprocessingCanvas" xmlns:mc="http://schemas.openxmlformats.org/markup-compatibility/2006" xmlns:o="urn:schemas-microsoft-com:office:office" xmlns:r="http://schemas.openxmlformats.org/officeDocument/2006/relationships" xmlns:m="http://schemas.openxmlformats.org/officeDocument/2006/math" xmlns:v="urn:schemas-microsoft-com:vml" xmlns:wp14="http://schemas.microsoft.com/office/word/2010/wordprocessingDrawing" xmlns:wp="http://schemas.openxmlformats.org/drawingml/2006/wordprocessingDrawing" xmlns:w10="urn:schemas-microsoft-com:office:word" xmlns:w="http://schemas.openxmlformats.org/wordprocessingml/2006/main" xmlns:w14="http://schemas.microsoft.com/office/word/2010/wordml" xmlns:w15="http://schemas.microsoft.com/office/word/2012/wordml" xmlns:wpg="http://schemas.microsoft.com/office/word/2010/wordprocessingGroup" xmlns:wpi="http://schemas.microsoft.com/office/word/2010/wordprocessingInk" xmlns:wne="http://schemas.microsoft.com/office/word/2006/wordml" xmlns:wps="http://schemas.microsoft.com/office/word/2010/wordprocessingShape" mc:Ignorable="w14 w15 wp14">
   <w:p>
     <w:pPr>
-      <w:pStyle w:val="a3"/>
+      <w:pStyle w:val="a"/>
       <w:rPr>
         <w:rFonts w:ascii="Times New Roman" w:eastAsia="Times New Roman" w:hAnsi="Times New Roman"/>
         <w:color w:val="auto"/>
@@ -942,7 +1055,7 @@
 </file>
 
 <file path=word/footnotes.xml><?xml version="1.0" encoding="utf-8"?>
-<w:footnotes xmlns:wpc="http://schemas.microsoft.com/office/word/2010/wordprocessingCanvas" xmlns:mc="http://schemas.openxmlformats.org/markup-compatibility/2006" xmlns:o="urn:schemas-microsoft-com:office:office" xmlns:r="http://schemas.openxmlformats.org/officeDocument/2006/relationships" xmlns:m="http://schemas.openxmlformats.org/officeDocument/2006/math" xmlns:v="urn:schemas-microsoft-com:vml" xmlns:wp14="http://schemas.microsoft.com/office/word/2010/wordprocessingDrawing" xmlns:wp="http://schemas.openxmlformats.org/drawingml/2006/wordprocessingDrawing" xmlns:w10="urn:schemas-microsoft-com:office:word" xmlns:w="http://schemas.openxmlformats.org/wordprocessingml/2006/main" xmlns:w14="http://schemas.microsoft.com/office/word/2010/wordml" xmlns:wpg="http://schemas.microsoft.com/office/word/2010/wordprocessingGroup" xmlns:wpi="http://schemas.microsoft.com/office/word/2010/wordprocessingInk" xmlns:wne="http://schemas.microsoft.com/office/word/2006/wordml" xmlns:wps="http://schemas.microsoft.com/office/word/2010/wordprocessingShape" mc:Ignorable="w14 wp14">
+<w:footnotes xmlns:wpc="http://schemas.microsoft.com/office/word/2010/wordprocessingCanvas" xmlns:mc="http://schemas.openxmlformats.org/markup-compatibility/2006" xmlns:o="urn:schemas-microsoft-com:office:office" xmlns:r="http://schemas.openxmlformats.org/officeDocument/2006/relationships" xmlns:m="http://schemas.openxmlformats.org/officeDocument/2006/math" xmlns:v="urn:schemas-microsoft-com:vml" xmlns:wp14="http://schemas.microsoft.com/office/word/2010/wordprocessingDrawing" xmlns:wp="http://schemas.openxmlformats.org/drawingml/2006/wordprocessingDrawing" xmlns:w10="urn:schemas-microsoft-com:office:word" xmlns:w="http://schemas.openxmlformats.org/wordprocessingml/2006/main" xmlns:w14="http://schemas.microsoft.com/office/word/2010/wordml" xmlns:w15="http://schemas.microsoft.com/office/word/2012/wordml" xmlns:wpg="http://schemas.microsoft.com/office/word/2010/wordprocessingGroup" xmlns:wpi="http://schemas.microsoft.com/office/word/2010/wordprocessingInk" xmlns:wne="http://schemas.microsoft.com/office/word/2006/wordml" xmlns:wps="http://schemas.microsoft.com/office/word/2010/wordprocessingShape" mc:Ignorable="w14 w15 wp14">
   <w:footnote w:type="separator" w:id="-1">
     <w:p>
       <w:r>
@@ -961,10 +1074,10 @@
 </file>
 
 <file path=word/header1.xml><?xml version="1.0" encoding="utf-8"?>
-<w:hdr xmlns:wpc="http://schemas.microsoft.com/office/word/2010/wordprocessingCanvas" xmlns:mc="http://schemas.openxmlformats.org/markup-compatibility/2006" xmlns:o="urn:schemas-microsoft-com:office:office" xmlns:r="http://schemas.openxmlformats.org/officeDocument/2006/relationships" xmlns:m="http://schemas.openxmlformats.org/officeDocument/2006/math" xmlns:v="urn:schemas-microsoft-com:vml" xmlns:wp14="http://schemas.microsoft.com/office/word/2010/wordprocessingDrawing" xmlns:wp="http://schemas.openxmlformats.org/drawingml/2006/wordprocessingDrawing" xmlns:w10="urn:schemas-microsoft-com:office:word" xmlns:w="http://schemas.openxmlformats.org/wordprocessingml/2006/main" xmlns:w14="http://schemas.microsoft.com/office/word/2010/wordml" xmlns:wpg="http://schemas.microsoft.com/office/word/2010/wordprocessingGroup" xmlns:wpi="http://schemas.microsoft.com/office/word/2010/wordprocessingInk" xmlns:wne="http://schemas.microsoft.com/office/word/2006/wordml" xmlns:wps="http://schemas.microsoft.com/office/word/2010/wordprocessingShape" mc:Ignorable="w14 wp14">
+<w:hdr xmlns:wpc="http://schemas.microsoft.com/office/word/2010/wordprocessingCanvas" xmlns:mc="http://schemas.openxmlformats.org/markup-compatibility/2006" xmlns:o="urn:schemas-microsoft-com:office:office" xmlns:r="http://schemas.openxmlformats.org/officeDocument/2006/relationships" xmlns:m="http://schemas.openxmlformats.org/officeDocument/2006/math" xmlns:v="urn:schemas-microsoft-com:vml" xmlns:wp14="http://schemas.microsoft.com/office/word/2010/wordprocessingDrawing" xmlns:wp="http://schemas.openxmlformats.org/drawingml/2006/wordprocessingDrawing" xmlns:w10="urn:schemas-microsoft-com:office:word" xmlns:w="http://schemas.openxmlformats.org/wordprocessingml/2006/main" xmlns:w14="http://schemas.microsoft.com/office/word/2010/wordml" xmlns:w15="http://schemas.microsoft.com/office/word/2012/wordml" xmlns:wpg="http://schemas.microsoft.com/office/word/2010/wordprocessingGroup" xmlns:wpi="http://schemas.microsoft.com/office/word/2010/wordprocessingInk" xmlns:wne="http://schemas.microsoft.com/office/word/2006/wordml" xmlns:wps="http://schemas.microsoft.com/office/word/2010/wordprocessingShape" mc:Ignorable="w14 w15 wp14">
   <w:p>
     <w:pPr>
-      <w:pStyle w:val="a3"/>
+      <w:pStyle w:val="a"/>
       <w:rPr>
         <w:rFonts w:ascii="Times New Roman" w:eastAsia="Times New Roman" w:hAnsi="Times New Roman"/>
         <w:color w:val="auto"/>
@@ -975,10 +1088,10 @@
 </file>
 
 <file path=word/header2.xml><?xml version="1.0" encoding="utf-8"?>
-<w:hdr xmlns:wpc="http://schemas.microsoft.com/office/word/2010/wordprocessingCanvas" xmlns:mc="http://schemas.openxmlformats.org/markup-compatibility/2006" xmlns:o="urn:schemas-microsoft-com:office:office" xmlns:r="http://schemas.openxmlformats.org/officeDocument/2006/relationships" xmlns:m="http://schemas.openxmlformats.org/officeDocument/2006/math" xmlns:v="urn:schemas-microsoft-com:vml" xmlns:wp14="http://schemas.microsoft.com/office/word/2010/wordprocessingDrawing" xmlns:wp="http://schemas.openxmlformats.org/drawingml/2006/wordprocessingDrawing" xmlns:w10="urn:schemas-microsoft-com:office:word" xmlns:w="http://schemas.openxmlformats.org/wordprocessingml/2006/main" xmlns:w14="http://schemas.microsoft.com/office/word/2010/wordml" xmlns:wpg="http://schemas.microsoft.com/office/word/2010/wordprocessingGroup" xmlns:wpi="http://schemas.microsoft.com/office/word/2010/wordprocessingInk" xmlns:wne="http://schemas.microsoft.com/office/word/2006/wordml" xmlns:wps="http://schemas.microsoft.com/office/word/2010/wordprocessingShape" mc:Ignorable="w14 wp14">
+<w:hdr xmlns:wpc="http://schemas.microsoft.com/office/word/2010/wordprocessingCanvas" xmlns:mc="http://schemas.openxmlformats.org/markup-compatibility/2006" xmlns:o="urn:schemas-microsoft-com:office:office" xmlns:r="http://schemas.openxmlformats.org/officeDocument/2006/relationships" xmlns:m="http://schemas.openxmlformats.org/officeDocument/2006/math" xmlns:v="urn:schemas-microsoft-com:vml" xmlns:wp14="http://schemas.microsoft.com/office/word/2010/wordprocessingDrawing" xmlns:wp="http://schemas.openxmlformats.org/drawingml/2006/wordprocessingDrawing" xmlns:w10="urn:schemas-microsoft-com:office:word" xmlns:w="http://schemas.openxmlformats.org/wordprocessingml/2006/main" xmlns:w14="http://schemas.microsoft.com/office/word/2010/wordml" xmlns:w15="http://schemas.microsoft.com/office/word/2012/wordml" xmlns:wpg="http://schemas.microsoft.com/office/word/2010/wordprocessingGroup" xmlns:wpi="http://schemas.microsoft.com/office/word/2010/wordprocessingInk" xmlns:wne="http://schemas.microsoft.com/office/word/2006/wordml" xmlns:wps="http://schemas.microsoft.com/office/word/2010/wordprocessingShape" mc:Ignorable="w14 w15 wp14">
   <w:p>
     <w:pPr>
-      <w:pStyle w:val="a3"/>
+      <w:pStyle w:val="a"/>
       <w:rPr>
         <w:rFonts w:ascii="Times New Roman" w:eastAsia="Times New Roman" w:hAnsi="Times New Roman"/>
         <w:color w:val="auto"/>
@@ -989,7 +1102,7 @@
 </file>
 
 <file path=word/numbering.xml><?xml version="1.0" encoding="utf-8"?>
-<w:numbering xmlns:wpc="http://schemas.microsoft.com/office/word/2010/wordprocessingCanvas" xmlns:mc="http://schemas.openxmlformats.org/markup-compatibility/2006" xmlns:o="urn:schemas-microsoft-com:office:office" xmlns:r="http://schemas.openxmlformats.org/officeDocument/2006/relationships" xmlns:m="http://schemas.openxmlformats.org/officeDocument/2006/math" xmlns:v="urn:schemas-microsoft-com:vml" xmlns:wp14="http://schemas.microsoft.com/office/word/2010/wordprocessingDrawing" xmlns:wp="http://schemas.openxmlformats.org/drawingml/2006/wordprocessingDrawing" xmlns:w10="urn:schemas-microsoft-com:office:word" xmlns:w="http://schemas.openxmlformats.org/wordprocessingml/2006/main" xmlns:w14="http://schemas.microsoft.com/office/word/2010/wordml" xmlns:wpg="http://schemas.microsoft.com/office/word/2010/wordprocessingGroup" xmlns:wpi="http://schemas.microsoft.com/office/word/2010/wordprocessingInk" xmlns:wne="http://schemas.microsoft.com/office/word/2006/wordml" xmlns:wps="http://schemas.microsoft.com/office/word/2010/wordprocessingShape" mc:Ignorable="w14 wp14">
+<w:numbering xmlns:wpc="http://schemas.microsoft.com/office/word/2010/wordprocessingCanvas" xmlns:mc="http://schemas.openxmlformats.org/markup-compatibility/2006" xmlns:o="urn:schemas-microsoft-com:office:office" xmlns:r="http://schemas.openxmlformats.org/officeDocument/2006/relationships" xmlns:m="http://schemas.openxmlformats.org/officeDocument/2006/math" xmlns:v="urn:schemas-microsoft-com:vml" xmlns:wp14="http://schemas.microsoft.com/office/word/2010/wordprocessingDrawing" xmlns:wp="http://schemas.openxmlformats.org/drawingml/2006/wordprocessingDrawing" xmlns:w10="urn:schemas-microsoft-com:office:word" xmlns:w="http://schemas.openxmlformats.org/wordprocessingml/2006/main" xmlns:w14="http://schemas.microsoft.com/office/word/2010/wordml" xmlns:w15="http://schemas.microsoft.com/office/word/2012/wordml" xmlns:wpg="http://schemas.microsoft.com/office/word/2010/wordprocessingGroup" xmlns:wpi="http://schemas.microsoft.com/office/word/2010/wordprocessingInk" xmlns:wne="http://schemas.microsoft.com/office/word/2006/wordml" xmlns:wps="http://schemas.microsoft.com/office/word/2010/wordprocessingShape" mc:Ignorable="w14 w15 wp14">
   <w:abstractNum w:abstractNumId="0">
     <w:nsid w:val="252531DE"/>
     <w:multiLevelType w:val="hybridMultilevel"/>
@@ -1421,6 +1534,92 @@
     </w:lvl>
   </w:abstractNum>
   <w:abstractNum w:abstractNumId="5">
+    <w:nsid w:val="54D11DEA"/>
+    <w:multiLevelType w:val="hybridMultilevel"/>
+    <w:tmpl w:val="9E641228"/>
+    <w:lvl w:ilvl="0" w:tplc="0409000F">
+      <w:start w:val="1"/>
+      <w:numFmt w:val="decimal"/>
+      <w:lvlText w:val="%1."/>
+      <w:lvlJc w:val="left"/>
+      <w:pPr>
+        <w:ind w:left="1428" w:hanging="360"/>
+      </w:pPr>
+    </w:lvl>
+    <w:lvl w:ilvl="1" w:tplc="04090019" w:tentative="1">
+      <w:start w:val="1"/>
+      <w:numFmt w:val="lowerLetter"/>
+      <w:lvlText w:val="%2."/>
+      <w:lvlJc w:val="left"/>
+      <w:pPr>
+        <w:ind w:left="2148" w:hanging="360"/>
+      </w:pPr>
+    </w:lvl>
+    <w:lvl w:ilvl="2" w:tplc="0409001B" w:tentative="1">
+      <w:start w:val="1"/>
+      <w:numFmt w:val="lowerRoman"/>
+      <w:lvlText w:val="%3."/>
+      <w:lvlJc w:val="right"/>
+      <w:pPr>
+        <w:ind w:left="2868" w:hanging="180"/>
+      </w:pPr>
+    </w:lvl>
+    <w:lvl w:ilvl="3" w:tplc="0409000F" w:tentative="1">
+      <w:start w:val="1"/>
+      <w:numFmt w:val="decimal"/>
+      <w:lvlText w:val="%4."/>
+      <w:lvlJc w:val="left"/>
+      <w:pPr>
+        <w:ind w:left="3588" w:hanging="360"/>
+      </w:pPr>
+    </w:lvl>
+    <w:lvl w:ilvl="4" w:tplc="04090019" w:tentative="1">
+      <w:start w:val="1"/>
+      <w:numFmt w:val="lowerLetter"/>
+      <w:lvlText w:val="%5."/>
+      <w:lvlJc w:val="left"/>
+      <w:pPr>
+        <w:ind w:left="4308" w:hanging="360"/>
+      </w:pPr>
+    </w:lvl>
+    <w:lvl w:ilvl="5" w:tplc="0409001B" w:tentative="1">
+      <w:start w:val="1"/>
+      <w:numFmt w:val="lowerRoman"/>
+      <w:lvlText w:val="%6."/>
+      <w:lvlJc w:val="right"/>
+      <w:pPr>
+        <w:ind w:left="5028" w:hanging="180"/>
+      </w:pPr>
+    </w:lvl>
+    <w:lvl w:ilvl="6" w:tplc="0409000F" w:tentative="1">
+      <w:start w:val="1"/>
+      <w:numFmt w:val="decimal"/>
+      <w:lvlText w:val="%7."/>
+      <w:lvlJc w:val="left"/>
+      <w:pPr>
+        <w:ind w:left="5748" w:hanging="360"/>
+      </w:pPr>
+    </w:lvl>
+    <w:lvl w:ilvl="7" w:tplc="04090019" w:tentative="1">
+      <w:start w:val="1"/>
+      <w:numFmt w:val="lowerLetter"/>
+      <w:lvlText w:val="%8."/>
+      <w:lvlJc w:val="left"/>
+      <w:pPr>
+        <w:ind w:left="6468" w:hanging="360"/>
+      </w:pPr>
+    </w:lvl>
+    <w:lvl w:ilvl="8" w:tplc="0409001B" w:tentative="1">
+      <w:start w:val="1"/>
+      <w:numFmt w:val="lowerRoman"/>
+      <w:lvlText w:val="%9."/>
+      <w:lvlJc w:val="right"/>
+      <w:pPr>
+        <w:ind w:left="7188" w:hanging="180"/>
+      </w:pPr>
+    </w:lvl>
+  </w:abstractNum>
+  <w:abstractNum w:abstractNumId="6">
     <w:nsid w:val="70FE0085"/>
     <w:multiLevelType w:val="hybridMultilevel"/>
     <w:tmpl w:val="ACACBF88"/>
@@ -1509,7 +1708,7 @@
       </w:pPr>
     </w:lvl>
   </w:abstractNum>
-  <w:abstractNum w:abstractNumId="6">
+  <w:abstractNum w:abstractNumId="7">
     <w:nsid w:val="761976D2"/>
     <w:multiLevelType w:val="multilevel"/>
     <w:tmpl w:val="E85800C4"/>
@@ -1631,13 +1830,13 @@
     </w:lvl>
   </w:abstractNum>
   <w:num w:numId="1">
-    <w:abstractNumId w:val="6"/>
+    <w:abstractNumId w:val="7"/>
   </w:num>
   <w:num w:numId="2">
     <w:abstractNumId w:val="1"/>
   </w:num>
   <w:num w:numId="3">
-    <w:abstractNumId w:val="5"/>
+    <w:abstractNumId w:val="6"/>
   </w:num>
   <w:num w:numId="4">
     <w:abstractNumId w:val="2"/>
@@ -1651,11 +1850,14 @@
   <w:num w:numId="7">
     <w:abstractNumId w:val="3"/>
   </w:num>
+  <w:num w:numId="8">
+    <w:abstractNumId w:val="5"/>
+  </w:num>
 </w:numbering>
 </file>
 
 <file path=word/styles.xml><?xml version="1.0" encoding="utf-8"?>
-<w:styles xmlns:mc="http://schemas.openxmlformats.org/markup-compatibility/2006" xmlns:r="http://schemas.openxmlformats.org/officeDocument/2006/relationships" xmlns:w="http://schemas.openxmlformats.org/wordprocessingml/2006/main" xmlns:w14="http://schemas.microsoft.com/office/word/2010/wordml" mc:Ignorable="w14">
+<w:styles xmlns:mc="http://schemas.openxmlformats.org/markup-compatibility/2006" xmlns:r="http://schemas.openxmlformats.org/officeDocument/2006/relationships" xmlns:w="http://schemas.openxmlformats.org/wordprocessingml/2006/main" xmlns:w14="http://schemas.microsoft.com/office/word/2010/wordml" xmlns:w15="http://schemas.microsoft.com/office/word/2012/wordml" mc:Ignorable="w14 w15">
   <w:docDefaults>
     <w:rPrDefault>
       <w:rPr>
@@ -1667,146 +1869,380 @@
     </w:rPrDefault>
     <w:pPrDefault/>
   </w:docDefaults>
-  <w:latentStyles w:defLockedState="0" w:defUIPriority="99" w:defSemiHidden="1" w:defUnhideWhenUsed="1" w:defQFormat="0" w:count="267">
-    <w:lsdException w:name="Normal" w:semiHidden="0" w:uiPriority="0" w:unhideWhenUsed="0" w:qFormat="1"/>
-    <w:lsdException w:name="heading 1" w:semiHidden="0" w:uiPriority="9" w:unhideWhenUsed="0" w:qFormat="1"/>
-    <w:lsdException w:name="heading 2" w:uiPriority="9" w:qFormat="1"/>
-    <w:lsdException w:name="heading 3" w:uiPriority="9" w:qFormat="1"/>
-    <w:lsdException w:name="heading 4" w:uiPriority="9" w:qFormat="1"/>
-    <w:lsdException w:name="heading 5" w:uiPriority="9" w:qFormat="1"/>
-    <w:lsdException w:name="heading 6" w:uiPriority="9" w:qFormat="1"/>
-    <w:lsdException w:name="heading 7" w:uiPriority="9" w:qFormat="1"/>
-    <w:lsdException w:name="heading 8" w:uiPriority="9" w:qFormat="1"/>
-    <w:lsdException w:name="heading 9" w:uiPriority="9" w:qFormat="1"/>
-    <w:lsdException w:name="toc 1" w:uiPriority="39"/>
-    <w:lsdException w:name="toc 2" w:uiPriority="39"/>
-    <w:lsdException w:name="toc 3" w:uiPriority="39"/>
-    <w:lsdException w:name="toc 4" w:uiPriority="39"/>
-    <w:lsdException w:name="toc 5" w:uiPriority="39"/>
-    <w:lsdException w:name="toc 6" w:uiPriority="39"/>
-    <w:lsdException w:name="toc 7" w:uiPriority="39"/>
-    <w:lsdException w:name="toc 8" w:uiPriority="39"/>
-    <w:lsdException w:name="toc 9" w:uiPriority="39"/>
-    <w:lsdException w:name="caption" w:uiPriority="35"/>
-    <w:lsdException w:name="Title" w:semiHidden="0" w:uiPriority="10" w:unhideWhenUsed="0" w:qFormat="1"/>
-    <w:lsdException w:name="Default Paragraph Font" w:uiPriority="1"/>
-    <w:lsdException w:name="Subtitle" w:semiHidden="0" w:uiPriority="11" w:unhideWhenUsed="0" w:qFormat="1"/>
-    <w:lsdException w:name="Strong" w:semiHidden="0" w:uiPriority="22" w:unhideWhenUsed="0" w:qFormat="1"/>
-    <w:lsdException w:name="Emphasis" w:semiHidden="0" w:uiPriority="20" w:unhideWhenUsed="0" w:qFormat="1"/>
-    <w:lsdException w:name="Table Grid" w:semiHidden="0" w:uiPriority="59" w:unhideWhenUsed="0"/>
-    <w:lsdException w:name="Placeholder Text" w:unhideWhenUsed="0"/>
-    <w:lsdException w:name="No Spacing" w:semiHidden="0" w:uiPriority="1" w:unhideWhenUsed="0" w:qFormat="1"/>
-    <w:lsdException w:name="Light Shading" w:semiHidden="0" w:uiPriority="60" w:unhideWhenUsed="0"/>
-    <w:lsdException w:name="Light List" w:semiHidden="0" w:uiPriority="61" w:unhideWhenUsed="0"/>
-    <w:lsdException w:name="Light Grid" w:semiHidden="0" w:uiPriority="62" w:unhideWhenUsed="0"/>
-    <w:lsdException w:name="Medium Shading 1" w:semiHidden="0" w:uiPriority="63" w:unhideWhenUsed="0"/>
-    <w:lsdException w:name="Medium Shading 2" w:semiHidden="0" w:uiPriority="64" w:unhideWhenUsed="0"/>
-    <w:lsdException w:name="Medium List 1" w:semiHidden="0" w:uiPriority="65" w:unhideWhenUsed="0"/>
-    <w:lsdException w:name="Medium List 2" w:semiHidden="0" w:uiPriority="66" w:unhideWhenUsed="0"/>
-    <w:lsdException w:name="Medium Grid 1" w:semiHidden="0" w:uiPriority="67" w:unhideWhenUsed="0"/>
-    <w:lsdException w:name="Medium Grid 2" w:semiHidden="0" w:uiPriority="68" w:unhideWhenUsed="0"/>
-    <w:lsdException w:name="Medium Grid 3" w:semiHidden="0" w:uiPriority="69" w:unhideWhenUsed="0"/>
-    <w:lsdException w:name="Dark List" w:semiHidden="0" w:uiPriority="70" w:unhideWhenUsed="0"/>
-    <w:lsdException w:name="Colorful Shading" w:semiHidden="0" w:uiPriority="71" w:unhideWhenUsed="0"/>
-    <w:lsdException w:name="Colorful List" w:semiHidden="0" w:uiPriority="72" w:unhideWhenUsed="0"/>
-    <w:lsdException w:name="Colorful Grid" w:semiHidden="0" w:uiPriority="73" w:unhideWhenUsed="0"/>
-    <w:lsdException w:name="Light Shading Accent 1" w:semiHidden="0" w:uiPriority="60" w:unhideWhenUsed="0"/>
-    <w:lsdException w:name="Light List Accent 1" w:semiHidden="0" w:uiPriority="61" w:unhideWhenUsed="0"/>
-    <w:lsdException w:name="Light Grid Accent 1" w:semiHidden="0" w:uiPriority="62" w:unhideWhenUsed="0"/>
-    <w:lsdException w:name="Medium Shading 1 Accent 1" w:semiHidden="0" w:uiPriority="63" w:unhideWhenUsed="0"/>
-    <w:lsdException w:name="Medium Shading 2 Accent 1" w:semiHidden="0" w:uiPriority="64" w:unhideWhenUsed="0"/>
-    <w:lsdException w:name="Medium List 1 Accent 1" w:semiHidden="0" w:uiPriority="65" w:unhideWhenUsed="0"/>
-    <w:lsdException w:name="Revision" w:unhideWhenUsed="0"/>
-    <w:lsdException w:name="List Paragraph" w:semiHidden="0" w:uiPriority="34" w:unhideWhenUsed="0" w:qFormat="1"/>
-    <w:lsdException w:name="Quote" w:semiHidden="0" w:uiPriority="29" w:unhideWhenUsed="0" w:qFormat="1"/>
-    <w:lsdException w:name="Intense Quote" w:semiHidden="0" w:uiPriority="30" w:unhideWhenUsed="0" w:qFormat="1"/>
-    <w:lsdException w:name="Medium List 2 Accent 1" w:semiHidden="0" w:uiPriority="66" w:unhideWhenUsed="0"/>
-    <w:lsdException w:name="Medium Grid 1 Accent 1" w:semiHidden="0" w:uiPriority="67" w:unhideWhenUsed="0"/>
-    <w:lsdException w:name="Medium Grid 2 Accent 1" w:semiHidden="0" w:uiPriority="68" w:unhideWhenUsed="0"/>
-    <w:lsdException w:name="Medium Grid 3 Accent 1" w:semiHidden="0" w:uiPriority="69" w:unhideWhenUsed="0"/>
-    <w:lsdException w:name="Dark List Accent 1" w:semiHidden="0" w:uiPriority="70" w:unhideWhenUsed="0"/>
-    <w:lsdException w:name="Colorful Shading Accent 1" w:semiHidden="0" w:uiPriority="71" w:unhideWhenUsed="0"/>
-    <w:lsdException w:name="Colorful List Accent 1" w:semiHidden="0" w:uiPriority="72" w:unhideWhenUsed="0"/>
-    <w:lsdException w:name="Colorful Grid Accent 1" w:semiHidden="0" w:uiPriority="73" w:unhideWhenUsed="0"/>
-    <w:lsdException w:name="Light Shading Accent 2" w:semiHidden="0" w:uiPriority="60" w:unhideWhenUsed="0"/>
-    <w:lsdException w:name="Light List Accent 2" w:semiHidden="0" w:uiPriority="61" w:unhideWhenUsed="0"/>
-    <w:lsdException w:name="Light Grid Accent 2" w:semiHidden="0" w:uiPriority="62" w:unhideWhenUsed="0"/>
-    <w:lsdException w:name="Medium Shading 1 Accent 2" w:semiHidden="0" w:uiPriority="63" w:unhideWhenUsed="0"/>
-    <w:lsdException w:name="Medium Shading 2 Accent 2" w:semiHidden="0" w:uiPriority="64" w:unhideWhenUsed="0"/>
-    <w:lsdException w:name="Medium List 1 Accent 2" w:semiHidden="0" w:uiPriority="65" w:unhideWhenUsed="0"/>
-    <w:lsdException w:name="Medium List 2 Accent 2" w:semiHidden="0" w:uiPriority="66" w:unhideWhenUsed="0"/>
-    <w:lsdException w:name="Medium Grid 1 Accent 2" w:semiHidden="0" w:uiPriority="67" w:unhideWhenUsed="0"/>
-    <w:lsdException w:name="Medium Grid 2 Accent 2" w:semiHidden="0" w:uiPriority="68" w:unhideWhenUsed="0"/>
-    <w:lsdException w:name="Medium Grid 3 Accent 2" w:semiHidden="0" w:uiPriority="69" w:unhideWhenUsed="0"/>
-    <w:lsdException w:name="Dark List Accent 2" w:semiHidden="0" w:uiPriority="70" w:unhideWhenUsed="0"/>
-    <w:lsdException w:name="Colorful Shading Accent 2" w:semiHidden="0" w:uiPriority="71" w:unhideWhenUsed="0"/>
-    <w:lsdException w:name="Colorful List Accent 2" w:semiHidden="0" w:uiPriority="72" w:unhideWhenUsed="0"/>
-    <w:lsdException w:name="Colorful Grid Accent 2" w:semiHidden="0" w:uiPriority="73" w:unhideWhenUsed="0"/>
-    <w:lsdException w:name="Light Shading Accent 3" w:semiHidden="0" w:uiPriority="60" w:unhideWhenUsed="0"/>
-    <w:lsdException w:name="Light List Accent 3" w:semiHidden="0" w:uiPriority="61" w:unhideWhenUsed="0"/>
-    <w:lsdException w:name="Light Grid Accent 3" w:semiHidden="0" w:uiPriority="62" w:unhideWhenUsed="0"/>
-    <w:lsdException w:name="Medium Shading 1 Accent 3" w:semiHidden="0" w:uiPriority="63" w:unhideWhenUsed="0"/>
-    <w:lsdException w:name="Medium Shading 2 Accent 3" w:semiHidden="0" w:uiPriority="64" w:unhideWhenUsed="0"/>
-    <w:lsdException w:name="Medium List 1 Accent 3" w:semiHidden="0" w:uiPriority="65" w:unhideWhenUsed="0"/>
-    <w:lsdException w:name="Medium List 2 Accent 3" w:semiHidden="0" w:uiPriority="66" w:unhideWhenUsed="0"/>
-    <w:lsdException w:name="Medium Grid 1 Accent 3" w:semiHidden="0" w:uiPriority="67" w:unhideWhenUsed="0"/>
-    <w:lsdException w:name="Medium Grid 2 Accent 3" w:semiHidden="0" w:uiPriority="68" w:unhideWhenUsed="0"/>
-    <w:lsdException w:name="Medium Grid 3 Accent 3" w:semiHidden="0" w:uiPriority="69" w:unhideWhenUsed="0"/>
-    <w:lsdException w:name="Dark List Accent 3" w:semiHidden="0" w:uiPriority="70" w:unhideWhenUsed="0"/>
-    <w:lsdException w:name="Colorful Shading Accent 3" w:semiHidden="0" w:uiPriority="71" w:unhideWhenUsed="0"/>
-    <w:lsdException w:name="Colorful List Accent 3" w:semiHidden="0" w:uiPriority="72" w:unhideWhenUsed="0"/>
-    <w:lsdException w:name="Colorful Grid Accent 3" w:semiHidden="0" w:uiPriority="73" w:unhideWhenUsed="0"/>
-    <w:lsdException w:name="Light Shading Accent 4" w:semiHidden="0" w:uiPriority="60" w:unhideWhenUsed="0"/>
-    <w:lsdException w:name="Light List Accent 4" w:semiHidden="0" w:uiPriority="61" w:unhideWhenUsed="0"/>
-    <w:lsdException w:name="Light Grid Accent 4" w:semiHidden="0" w:uiPriority="62" w:unhideWhenUsed="0"/>
-    <w:lsdException w:name="Medium Shading 1 Accent 4" w:semiHidden="0" w:uiPriority="63" w:unhideWhenUsed="0"/>
-    <w:lsdException w:name="Medium Shading 2 Accent 4" w:semiHidden="0" w:uiPriority="64" w:unhideWhenUsed="0"/>
-    <w:lsdException w:name="Medium List 1 Accent 4" w:semiHidden="0" w:uiPriority="65" w:unhideWhenUsed="0"/>
-    <w:lsdException w:name="Medium List 2 Accent 4" w:semiHidden="0" w:uiPriority="66" w:unhideWhenUsed="0"/>
-    <w:lsdException w:name="Medium Grid 1 Accent 4" w:semiHidden="0" w:uiPriority="67" w:unhideWhenUsed="0"/>
-    <w:lsdException w:name="Medium Grid 2 Accent 4" w:semiHidden="0" w:uiPriority="68" w:unhideWhenUsed="0"/>
-    <w:lsdException w:name="Medium Grid 3 Accent 4" w:semiHidden="0" w:uiPriority="69" w:unhideWhenUsed="0"/>
-    <w:lsdException w:name="Dark List Accent 4" w:semiHidden="0" w:uiPriority="70" w:unhideWhenUsed="0"/>
-    <w:lsdException w:name="Colorful Shading Accent 4" w:semiHidden="0" w:uiPriority="71" w:unhideWhenUsed="0"/>
-    <w:lsdException w:name="Colorful List Accent 4" w:semiHidden="0" w:uiPriority="72" w:unhideWhenUsed="0"/>
-    <w:lsdException w:name="Colorful Grid Accent 4" w:semiHidden="0" w:uiPriority="73" w:unhideWhenUsed="0"/>
-    <w:lsdException w:name="Light Shading Accent 5" w:semiHidden="0" w:uiPriority="60" w:unhideWhenUsed="0"/>
-    <w:lsdException w:name="Light List Accent 5" w:semiHidden="0" w:uiPriority="61" w:unhideWhenUsed="0"/>
-    <w:lsdException w:name="Light Grid Accent 5" w:semiHidden="0" w:uiPriority="62" w:unhideWhenUsed="0"/>
-    <w:lsdException w:name="Medium Shading 1 Accent 5" w:semiHidden="0" w:uiPriority="63" w:unhideWhenUsed="0"/>
-    <w:lsdException w:name="Medium Shading 2 Accent 5" w:semiHidden="0" w:uiPriority="64" w:unhideWhenUsed="0"/>
-    <w:lsdException w:name="Medium List 1 Accent 5" w:semiHidden="0" w:uiPriority="65" w:unhideWhenUsed="0"/>
-    <w:lsdException w:name="Medium List 2 Accent 5" w:semiHidden="0" w:uiPriority="66" w:unhideWhenUsed="0"/>
-    <w:lsdException w:name="Medium Grid 1 Accent 5" w:semiHidden="0" w:uiPriority="67" w:unhideWhenUsed="0"/>
-    <w:lsdException w:name="Medium Grid 2 Accent 5" w:semiHidden="0" w:uiPriority="68" w:unhideWhenUsed="0"/>
-    <w:lsdException w:name="Medium Grid 3 Accent 5" w:semiHidden="0" w:uiPriority="69" w:unhideWhenUsed="0"/>
-    <w:lsdException w:name="Dark List Accent 5" w:semiHidden="0" w:uiPriority="70" w:unhideWhenUsed="0"/>
-    <w:lsdException w:name="Colorful Shading Accent 5" w:semiHidden="0" w:uiPriority="71" w:unhideWhenUsed="0"/>
-    <w:lsdException w:name="Colorful List Accent 5" w:semiHidden="0" w:uiPriority="72" w:unhideWhenUsed="0"/>
-    <w:lsdException w:name="Colorful Grid Accent 5" w:semiHidden="0" w:uiPriority="73" w:unhideWhenUsed="0"/>
-    <w:lsdException w:name="Light Shading Accent 6" w:semiHidden="0" w:uiPriority="60" w:unhideWhenUsed="0"/>
-    <w:lsdException w:name="Light List Accent 6" w:semiHidden="0" w:uiPriority="61" w:unhideWhenUsed="0"/>
-    <w:lsdException w:name="Light Grid Accent 6" w:semiHidden="0" w:uiPriority="62" w:unhideWhenUsed="0"/>
-    <w:lsdException w:name="Medium Shading 1 Accent 6" w:semiHidden="0" w:uiPriority="63" w:unhideWhenUsed="0"/>
-    <w:lsdException w:name="Medium Shading 2 Accent 6" w:semiHidden="0" w:uiPriority="64" w:unhideWhenUsed="0"/>
-    <w:lsdException w:name="Medium List 1 Accent 6" w:semiHidden="0" w:uiPriority="65" w:unhideWhenUsed="0"/>
-    <w:lsdException w:name="Medium List 2 Accent 6" w:semiHidden="0" w:uiPriority="66" w:unhideWhenUsed="0"/>
-    <w:lsdException w:name="Medium Grid 1 Accent 6" w:semiHidden="0" w:uiPriority="67" w:unhideWhenUsed="0"/>
-    <w:lsdException w:name="Medium Grid 2 Accent 6" w:semiHidden="0" w:uiPriority="68" w:unhideWhenUsed="0"/>
-    <w:lsdException w:name="Medium Grid 3 Accent 6" w:semiHidden="0" w:uiPriority="69" w:unhideWhenUsed="0"/>
-    <w:lsdException w:name="Dark List Accent 6" w:semiHidden="0" w:uiPriority="70" w:unhideWhenUsed="0"/>
-    <w:lsdException w:name="Colorful Shading Accent 6" w:semiHidden="0" w:uiPriority="71" w:unhideWhenUsed="0"/>
-    <w:lsdException w:name="Colorful List Accent 6" w:semiHidden="0" w:uiPriority="72" w:unhideWhenUsed="0"/>
-    <w:lsdException w:name="Colorful Grid Accent 6" w:semiHidden="0" w:uiPriority="73" w:unhideWhenUsed="0"/>
-    <w:lsdException w:name="Subtle Emphasis" w:semiHidden="0" w:uiPriority="19" w:unhideWhenUsed="0" w:qFormat="1"/>
-    <w:lsdException w:name="Intense Emphasis" w:semiHidden="0" w:uiPriority="21" w:unhideWhenUsed="0" w:qFormat="1"/>
-    <w:lsdException w:name="Subtle Reference" w:semiHidden="0" w:uiPriority="31" w:unhideWhenUsed="0" w:qFormat="1"/>
-    <w:lsdException w:name="Intense Reference" w:semiHidden="0" w:uiPriority="32" w:unhideWhenUsed="0" w:qFormat="1"/>
-    <w:lsdException w:name="Book Title" w:semiHidden="0" w:uiPriority="33" w:unhideWhenUsed="0" w:qFormat="1"/>
-    <w:lsdException w:name="Bibliography" w:uiPriority="37"/>
-    <w:lsdException w:name="TOC Heading" w:uiPriority="39" w:qFormat="1"/>
+  <w:latentStyles w:defLockedState="0" w:defUIPriority="99" w:defSemiHidden="0" w:defUnhideWhenUsed="0" w:defQFormat="0" w:count="371">
+    <w:lsdException w:name="Normal" w:uiPriority="0" w:qFormat="1"/>
+    <w:lsdException w:name="heading 1" w:uiPriority="9" w:qFormat="1"/>
+    <w:lsdException w:name="heading 2" w:semiHidden="1" w:uiPriority="9" w:unhideWhenUsed="1" w:qFormat="1"/>
+    <w:lsdException w:name="heading 3" w:semiHidden="1" w:uiPriority="9" w:unhideWhenUsed="1" w:qFormat="1"/>
+    <w:lsdException w:name="heading 4" w:semiHidden="1" w:uiPriority="9" w:unhideWhenUsed="1" w:qFormat="1"/>
+    <w:lsdException w:name="heading 5" w:semiHidden="1" w:uiPriority="9" w:unhideWhenUsed="1" w:qFormat="1"/>
+    <w:lsdException w:name="heading 6" w:semiHidden="1" w:uiPriority="9" w:unhideWhenUsed="1" w:qFormat="1"/>
+    <w:lsdException w:name="heading 7" w:semiHidden="1" w:uiPriority="9" w:unhideWhenUsed="1" w:qFormat="1"/>
+    <w:lsdException w:name="heading 8" w:semiHidden="1" w:uiPriority="9" w:unhideWhenUsed="1" w:qFormat="1"/>
+    <w:lsdException w:name="heading 9" w:semiHidden="1" w:uiPriority="9" w:unhideWhenUsed="1" w:qFormat="1"/>
+    <w:lsdException w:name="index 1" w:semiHidden="1" w:unhideWhenUsed="1"/>
+    <w:lsdException w:name="index 2" w:semiHidden="1" w:unhideWhenUsed="1"/>
+    <w:lsdException w:name="index 3" w:semiHidden="1" w:unhideWhenUsed="1"/>
+    <w:lsdException w:name="index 4" w:semiHidden="1" w:unhideWhenUsed="1"/>
+    <w:lsdException w:name="index 5" w:semiHidden="1" w:unhideWhenUsed="1"/>
+    <w:lsdException w:name="index 6" w:semiHidden="1" w:unhideWhenUsed="1"/>
+    <w:lsdException w:name="index 7" w:semiHidden="1" w:unhideWhenUsed="1"/>
+    <w:lsdException w:name="index 8" w:semiHidden="1" w:unhideWhenUsed="1"/>
+    <w:lsdException w:name="index 9" w:semiHidden="1" w:unhideWhenUsed="1"/>
+    <w:lsdException w:name="toc 1" w:semiHidden="1" w:uiPriority="39" w:unhideWhenUsed="1"/>
+    <w:lsdException w:name="toc 2" w:semiHidden="1" w:uiPriority="39" w:unhideWhenUsed="1"/>
+    <w:lsdException w:name="toc 3" w:semiHidden="1" w:uiPriority="39" w:unhideWhenUsed="1"/>
+    <w:lsdException w:name="toc 4" w:semiHidden="1" w:uiPriority="39" w:unhideWhenUsed="1"/>
+    <w:lsdException w:name="toc 5" w:semiHidden="1" w:uiPriority="39" w:unhideWhenUsed="1"/>
+    <w:lsdException w:name="toc 6" w:semiHidden="1" w:uiPriority="39" w:unhideWhenUsed="1"/>
+    <w:lsdException w:name="toc 7" w:semiHidden="1" w:uiPriority="39" w:unhideWhenUsed="1"/>
+    <w:lsdException w:name="toc 8" w:semiHidden="1" w:uiPriority="39" w:unhideWhenUsed="1"/>
+    <w:lsdException w:name="toc 9" w:semiHidden="1" w:uiPriority="39" w:unhideWhenUsed="1"/>
+    <w:lsdException w:name="Normal Indent" w:semiHidden="1" w:unhideWhenUsed="1"/>
+    <w:lsdException w:name="footnote text" w:semiHidden="1" w:unhideWhenUsed="1"/>
+    <w:lsdException w:name="annotation text" w:semiHidden="1" w:unhideWhenUsed="1"/>
+    <w:lsdException w:name="header" w:semiHidden="1" w:unhideWhenUsed="1"/>
+    <w:lsdException w:name="footer" w:semiHidden="1" w:unhideWhenUsed="1"/>
+    <w:lsdException w:name="index heading" w:semiHidden="1" w:unhideWhenUsed="1"/>
+    <w:lsdException w:name="caption" w:semiHidden="1" w:uiPriority="35" w:unhideWhenUsed="1"/>
+    <w:lsdException w:name="table of figures" w:semiHidden="1" w:unhideWhenUsed="1"/>
+    <w:lsdException w:name="envelope address" w:semiHidden="1" w:unhideWhenUsed="1"/>
+    <w:lsdException w:name="envelope return" w:semiHidden="1" w:unhideWhenUsed="1"/>
+    <w:lsdException w:name="footnote reference" w:semiHidden="1" w:unhideWhenUsed="1"/>
+    <w:lsdException w:name="annotation reference" w:semiHidden="1" w:unhideWhenUsed="1"/>
+    <w:lsdException w:name="line number" w:semiHidden="1" w:unhideWhenUsed="1"/>
+    <w:lsdException w:name="page number" w:semiHidden="1" w:unhideWhenUsed="1"/>
+    <w:lsdException w:name="endnote reference" w:semiHidden="1" w:unhideWhenUsed="1"/>
+    <w:lsdException w:name="endnote text" w:semiHidden="1" w:unhideWhenUsed="1"/>
+    <w:lsdException w:name="table of authorities" w:semiHidden="1" w:unhideWhenUsed="1"/>
+    <w:lsdException w:name="macro" w:semiHidden="1" w:unhideWhenUsed="1"/>
+    <w:lsdException w:name="toa heading" w:semiHidden="1" w:unhideWhenUsed="1"/>
+    <w:lsdException w:name="List" w:semiHidden="1" w:unhideWhenUsed="1"/>
+    <w:lsdException w:name="List Bullet" w:semiHidden="1" w:unhideWhenUsed="1"/>
+    <w:lsdException w:name="List Number" w:semiHidden="1" w:unhideWhenUsed="1"/>
+    <w:lsdException w:name="List 2" w:semiHidden="1" w:unhideWhenUsed="1"/>
+    <w:lsdException w:name="List 3" w:semiHidden="1" w:unhideWhenUsed="1"/>
+    <w:lsdException w:name="List 4" w:semiHidden="1" w:unhideWhenUsed="1"/>
+    <w:lsdException w:name="List 5" w:semiHidden="1" w:unhideWhenUsed="1"/>
+    <w:lsdException w:name="List Bullet 2" w:semiHidden="1" w:unhideWhenUsed="1"/>
+    <w:lsdException w:name="List Bullet 3" w:semiHidden="1" w:unhideWhenUsed="1"/>
+    <w:lsdException w:name="List Bullet 4" w:semiHidden="1" w:unhideWhenUsed="1"/>
+    <w:lsdException w:name="List Bullet 5" w:semiHidden="1" w:unhideWhenUsed="1"/>
+    <w:lsdException w:name="List Number 2" w:semiHidden="1" w:unhideWhenUsed="1"/>
+    <w:lsdException w:name="List Number 3" w:semiHidden="1" w:unhideWhenUsed="1"/>
+    <w:lsdException w:name="List Number 4" w:semiHidden="1" w:unhideWhenUsed="1"/>
+    <w:lsdException w:name="List Number 5" w:semiHidden="1" w:unhideWhenUsed="1"/>
+    <w:lsdException w:name="Title" w:uiPriority="10" w:qFormat="1"/>
+    <w:lsdException w:name="Closing" w:semiHidden="1" w:unhideWhenUsed="1"/>
+    <w:lsdException w:name="Signature" w:semiHidden="1" w:unhideWhenUsed="1"/>
+    <w:lsdException w:name="Default Paragraph Font" w:semiHidden="1" w:uiPriority="1" w:unhideWhenUsed="1"/>
+    <w:lsdException w:name="Body Text" w:semiHidden="1" w:unhideWhenUsed="1"/>
+    <w:lsdException w:name="Body Text Indent" w:semiHidden="1" w:unhideWhenUsed="1"/>
+    <w:lsdException w:name="List Continue" w:semiHidden="1" w:unhideWhenUsed="1"/>
+    <w:lsdException w:name="List Continue 2" w:semiHidden="1" w:unhideWhenUsed="1"/>
+    <w:lsdException w:name="List Continue 3" w:semiHidden="1" w:unhideWhenUsed="1"/>
+    <w:lsdException w:name="List Continue 4" w:semiHidden="1" w:unhideWhenUsed="1"/>
+    <w:lsdException w:name="List Continue 5" w:semiHidden="1" w:unhideWhenUsed="1"/>
+    <w:lsdException w:name="Message Header" w:semiHidden="1" w:unhideWhenUsed="1"/>
+    <w:lsdException w:name="Subtitle" w:uiPriority="11" w:qFormat="1"/>
+    <w:lsdException w:name="Salutation" w:semiHidden="1" w:unhideWhenUsed="1"/>
+    <w:lsdException w:name="Date" w:semiHidden="1" w:unhideWhenUsed="1"/>
+    <w:lsdException w:name="Body Text First Indent" w:semiHidden="1" w:unhideWhenUsed="1"/>
+    <w:lsdException w:name="Body Text First Indent 2" w:semiHidden="1" w:unhideWhenUsed="1"/>
+    <w:lsdException w:name="Note Heading" w:semiHidden="1" w:unhideWhenUsed="1"/>
+    <w:lsdException w:name="Body Text 2" w:semiHidden="1" w:unhideWhenUsed="1"/>
+    <w:lsdException w:name="Body Text 3" w:semiHidden="1" w:unhideWhenUsed="1"/>
+    <w:lsdException w:name="Body Text Indent 2" w:semiHidden="1" w:unhideWhenUsed="1"/>
+    <w:lsdException w:name="Body Text Indent 3" w:semiHidden="1" w:unhideWhenUsed="1"/>
+    <w:lsdException w:name="Block Text" w:semiHidden="1" w:unhideWhenUsed="1"/>
+    <w:lsdException w:name="Hyperlink" w:semiHidden="1" w:unhideWhenUsed="1"/>
+    <w:lsdException w:name="FollowedHyperlink" w:semiHidden="1" w:unhideWhenUsed="1"/>
+    <w:lsdException w:name="Strong" w:uiPriority="22" w:qFormat="1"/>
+    <w:lsdException w:name="Emphasis" w:uiPriority="20" w:qFormat="1"/>
+    <w:lsdException w:name="Document Map" w:semiHidden="1" w:unhideWhenUsed="1"/>
+    <w:lsdException w:name="Plain Text" w:semiHidden="1" w:unhideWhenUsed="1"/>
+    <w:lsdException w:name="E-mail Signature" w:semiHidden="1" w:unhideWhenUsed="1"/>
+    <w:lsdException w:name="HTML Top of Form" w:semiHidden="1" w:unhideWhenUsed="1"/>
+    <w:lsdException w:name="HTML Bottom of Form" w:semiHidden="1" w:unhideWhenUsed="1"/>
+    <w:lsdException w:name="Normal (Web)" w:semiHidden="1" w:unhideWhenUsed="1"/>
+    <w:lsdException w:name="HTML Acronym" w:semiHidden="1" w:unhideWhenUsed="1"/>
+    <w:lsdException w:name="HTML Address" w:semiHidden="1" w:unhideWhenUsed="1"/>
+    <w:lsdException w:name="HTML Cite" w:semiHidden="1" w:unhideWhenUsed="1"/>
+    <w:lsdException w:name="HTML Code" w:semiHidden="1" w:unhideWhenUsed="1"/>
+    <w:lsdException w:name="HTML Definition" w:semiHidden="1" w:unhideWhenUsed="1"/>
+    <w:lsdException w:name="HTML Keyboard" w:semiHidden="1" w:unhideWhenUsed="1"/>
+    <w:lsdException w:name="HTML Preformatted" w:semiHidden="1" w:unhideWhenUsed="1"/>
+    <w:lsdException w:name="HTML Sample" w:semiHidden="1" w:unhideWhenUsed="1"/>
+    <w:lsdException w:name="HTML Typewriter" w:semiHidden="1" w:unhideWhenUsed="1"/>
+    <w:lsdException w:name="HTML Variable" w:semiHidden="1" w:unhideWhenUsed="1"/>
+    <w:lsdException w:name="Normal Table" w:semiHidden="1" w:unhideWhenUsed="1"/>
+    <w:lsdException w:name="annotation subject" w:semiHidden="1" w:unhideWhenUsed="1"/>
+    <w:lsdException w:name="No List" w:semiHidden="1" w:unhideWhenUsed="1"/>
+    <w:lsdException w:name="Outline List 1" w:semiHidden="1" w:unhideWhenUsed="1"/>
+    <w:lsdException w:name="Outline List 2" w:semiHidden="1" w:unhideWhenUsed="1"/>
+    <w:lsdException w:name="Outline List 3" w:semiHidden="1" w:unhideWhenUsed="1"/>
+    <w:lsdException w:name="Table Simple 1" w:semiHidden="1" w:unhideWhenUsed="1"/>
+    <w:lsdException w:name="Table Simple 2" w:semiHidden="1" w:unhideWhenUsed="1"/>
+    <w:lsdException w:name="Table Simple 3" w:semiHidden="1" w:unhideWhenUsed="1"/>
+    <w:lsdException w:name="Table Classic 1" w:semiHidden="1" w:unhideWhenUsed="1"/>
+    <w:lsdException w:name="Table Classic 2" w:semiHidden="1" w:unhideWhenUsed="1"/>
+    <w:lsdException w:name="Table Classic 3" w:semiHidden="1" w:unhideWhenUsed="1"/>
+    <w:lsdException w:name="Table Classic 4" w:semiHidden="1" w:unhideWhenUsed="1"/>
+    <w:lsdException w:name="Table Colorful 1" w:semiHidden="1" w:unhideWhenUsed="1"/>
+    <w:lsdException w:name="Table Colorful 2" w:semiHidden="1" w:unhideWhenUsed="1"/>
+    <w:lsdException w:name="Table Colorful 3" w:semiHidden="1" w:unhideWhenUsed="1"/>
+    <w:lsdException w:name="Table Columns 1" w:semiHidden="1" w:unhideWhenUsed="1"/>
+    <w:lsdException w:name="Table Columns 2" w:semiHidden="1" w:unhideWhenUsed="1"/>
+    <w:lsdException w:name="Table Columns 3" w:semiHidden="1" w:unhideWhenUsed="1"/>
+    <w:lsdException w:name="Table Columns 4" w:semiHidden="1" w:unhideWhenUsed="1"/>
+    <w:lsdException w:name="Table Columns 5" w:semiHidden="1" w:unhideWhenUsed="1"/>
+    <w:lsdException w:name="Table Grid 1" w:semiHidden="1" w:unhideWhenUsed="1"/>
+    <w:lsdException w:name="Table Grid 2" w:semiHidden="1" w:unhideWhenUsed="1"/>
+    <w:lsdException w:name="Table Grid 3" w:semiHidden="1" w:unhideWhenUsed="1"/>
+    <w:lsdException w:name="Table Grid 4" w:semiHidden="1" w:unhideWhenUsed="1"/>
+    <w:lsdException w:name="Table Grid 5" w:semiHidden="1" w:unhideWhenUsed="1"/>
+    <w:lsdException w:name="Table Grid 6" w:semiHidden="1" w:unhideWhenUsed="1"/>
+    <w:lsdException w:name="Table Grid 7" w:semiHidden="1" w:unhideWhenUsed="1"/>
+    <w:lsdException w:name="Table Grid 8" w:semiHidden="1" w:unhideWhenUsed="1"/>
+    <w:lsdException w:name="Table List 1" w:semiHidden="1" w:unhideWhenUsed="1"/>
+    <w:lsdException w:name="Table List 2" w:semiHidden="1" w:unhideWhenUsed="1"/>
+    <w:lsdException w:name="Table List 3" w:semiHidden="1" w:unhideWhenUsed="1"/>
+    <w:lsdException w:name="Table List 4" w:semiHidden="1" w:unhideWhenUsed="1"/>
+    <w:lsdException w:name="Table List 5" w:semiHidden="1" w:unhideWhenUsed="1"/>
+    <w:lsdException w:name="Table List 6" w:semiHidden="1" w:unhideWhenUsed="1"/>
+    <w:lsdException w:name="Table List 7" w:semiHidden="1" w:unhideWhenUsed="1"/>
+    <w:lsdException w:name="Table List 8" w:semiHidden="1" w:unhideWhenUsed="1"/>
+    <w:lsdException w:name="Table 3D effects 1" w:semiHidden="1" w:unhideWhenUsed="1"/>
+    <w:lsdException w:name="Table 3D effects 2" w:semiHidden="1" w:unhideWhenUsed="1"/>
+    <w:lsdException w:name="Table 3D effects 3" w:semiHidden="1" w:unhideWhenUsed="1"/>
+    <w:lsdException w:name="Table Contemporary" w:semiHidden="1" w:unhideWhenUsed="1"/>
+    <w:lsdException w:name="Table Elegant" w:semiHidden="1" w:unhideWhenUsed="1"/>
+    <w:lsdException w:name="Table Professional" w:semiHidden="1" w:unhideWhenUsed="1"/>
+    <w:lsdException w:name="Table Subtle 1" w:semiHidden="1" w:unhideWhenUsed="1"/>
+    <w:lsdException w:name="Table Subtle 2" w:semiHidden="1" w:unhideWhenUsed="1"/>
+    <w:lsdException w:name="Table Web 1" w:semiHidden="1" w:unhideWhenUsed="1"/>
+    <w:lsdException w:name="Table Web 2" w:semiHidden="1" w:unhideWhenUsed="1"/>
+    <w:lsdException w:name="Table Web 3" w:semiHidden="1" w:unhideWhenUsed="1"/>
+    <w:lsdException w:name="Balloon Text" w:semiHidden="1" w:unhideWhenUsed="1"/>
+    <w:lsdException w:name="Table Grid" w:uiPriority="59"/>
+    <w:lsdException w:name="Table Theme" w:semiHidden="1" w:unhideWhenUsed="1"/>
+    <w:lsdException w:name="Placeholder Text" w:semiHidden="1"/>
+    <w:lsdException w:name="No Spacing" w:uiPriority="1" w:qFormat="1"/>
+    <w:lsdException w:name="Light Shading" w:uiPriority="60"/>
+    <w:lsdException w:name="Light List" w:uiPriority="61"/>
+    <w:lsdException w:name="Light Grid" w:uiPriority="62"/>
+    <w:lsdException w:name="Medium Shading 1" w:uiPriority="63"/>
+    <w:lsdException w:name="Medium Shading 2" w:uiPriority="64"/>
+    <w:lsdException w:name="Medium List 1" w:uiPriority="65"/>
+    <w:lsdException w:name="Medium List 2" w:uiPriority="66"/>
+    <w:lsdException w:name="Medium Grid 1" w:uiPriority="67"/>
+    <w:lsdException w:name="Medium Grid 2" w:uiPriority="68"/>
+    <w:lsdException w:name="Medium Grid 3" w:uiPriority="69"/>
+    <w:lsdException w:name="Dark List" w:uiPriority="70"/>
+    <w:lsdException w:name="Colorful Shading" w:uiPriority="71"/>
+    <w:lsdException w:name="Colorful List" w:uiPriority="72"/>
+    <w:lsdException w:name="Colorful Grid" w:uiPriority="73"/>
+    <w:lsdException w:name="Light Shading Accent 1" w:uiPriority="60"/>
+    <w:lsdException w:name="Light List Accent 1" w:uiPriority="61"/>
+    <w:lsdException w:name="Light Grid Accent 1" w:uiPriority="62"/>
+    <w:lsdException w:name="Medium Shading 1 Accent 1" w:uiPriority="63"/>
+    <w:lsdException w:name="Medium Shading 2 Accent 1" w:uiPriority="64"/>
+    <w:lsdException w:name="Medium List 1 Accent 1" w:uiPriority="65"/>
+    <w:lsdException w:name="Revision" w:semiHidden="1"/>
+    <w:lsdException w:name="List Paragraph" w:uiPriority="34" w:qFormat="1"/>
+    <w:lsdException w:name="Quote" w:uiPriority="29" w:qFormat="1"/>
+    <w:lsdException w:name="Intense Quote" w:uiPriority="30" w:qFormat="1"/>
+    <w:lsdException w:name="Medium List 2 Accent 1" w:uiPriority="66"/>
+    <w:lsdException w:name="Medium Grid 1 Accent 1" w:uiPriority="67"/>
+    <w:lsdException w:name="Medium Grid 2 Accent 1" w:uiPriority="68"/>
+    <w:lsdException w:name="Medium Grid 3 Accent 1" w:uiPriority="69"/>
+    <w:lsdException w:name="Dark List Accent 1" w:uiPriority="70"/>
+    <w:lsdException w:name="Colorful Shading Accent 1" w:uiPriority="71"/>
+    <w:lsdException w:name="Colorful List Accent 1" w:uiPriority="72"/>
+    <w:lsdException w:name="Colorful Grid Accent 1" w:uiPriority="73"/>
+    <w:lsdException w:name="Light Shading Accent 2" w:uiPriority="60"/>
+    <w:lsdException w:name="Light List Accent 2" w:uiPriority="61"/>
+    <w:lsdException w:name="Light Grid Accent 2" w:uiPriority="62"/>
+    <w:lsdException w:name="Medium Shading 1 Accent 2" w:uiPriority="63"/>
+    <w:lsdException w:name="Medium Shading 2 Accent 2" w:uiPriority="64"/>
+    <w:lsdException w:name="Medium List 1 Accent 2" w:uiPriority="65"/>
+    <w:lsdException w:name="Medium List 2 Accent 2" w:uiPriority="66"/>
+    <w:lsdException w:name="Medium Grid 1 Accent 2" w:uiPriority="67"/>
+    <w:lsdException w:name="Medium Grid 2 Accent 2" w:uiPriority="68"/>
+    <w:lsdException w:name="Medium Grid 3 Accent 2" w:uiPriority="69"/>
+    <w:lsdException w:name="Dark List Accent 2" w:uiPriority="70"/>
+    <w:lsdException w:name="Colorful Shading Accent 2" w:uiPriority="71"/>
+    <w:lsdException w:name="Colorful List Accent 2" w:uiPriority="72"/>
+    <w:lsdException w:name="Colorful Grid Accent 2" w:uiPriority="73"/>
+    <w:lsdException w:name="Light Shading Accent 3" w:uiPriority="60"/>
+    <w:lsdException w:name="Light List Accent 3" w:uiPriority="61"/>
+    <w:lsdException w:name="Light Grid Accent 3" w:uiPriority="62"/>
+    <w:lsdException w:name="Medium Shading 1 Accent 3" w:uiPriority="63"/>
+    <w:lsdException w:name="Medium Shading 2 Accent 3" w:uiPriority="64"/>
+    <w:lsdException w:name="Medium List 1 Accent 3" w:uiPriority="65"/>
+    <w:lsdException w:name="Medium List 2 Accent 3" w:uiPriority="66"/>
+    <w:lsdException w:name="Medium Grid 1 Accent 3" w:uiPriority="67"/>
+    <w:lsdException w:name="Medium Grid 2 Accent 3" w:uiPriority="68"/>
+    <w:lsdException w:name="Medium Grid 3 Accent 3" w:uiPriority="69"/>
+    <w:lsdException w:name="Dark List Accent 3" w:uiPriority="70"/>
+    <w:lsdException w:name="Colorful Shading Accent 3" w:uiPriority="71"/>
+    <w:lsdException w:name="Colorful List Accent 3" w:uiPriority="72"/>
+    <w:lsdException w:name="Colorful Grid Accent 3" w:uiPriority="73"/>
+    <w:lsdException w:name="Light Shading Accent 4" w:uiPriority="60"/>
+    <w:lsdException w:name="Light List Accent 4" w:uiPriority="61"/>
+    <w:lsdException w:name="Light Grid Accent 4" w:uiPriority="62"/>
+    <w:lsdException w:name="Medium Shading 1 Accent 4" w:uiPriority="63"/>
+    <w:lsdException w:name="Medium Shading 2 Accent 4" w:uiPriority="64"/>
+    <w:lsdException w:name="Medium List 1 Accent 4" w:uiPriority="65"/>
+    <w:lsdException w:name="Medium List 2 Accent 4" w:uiPriority="66"/>
+    <w:lsdException w:name="Medium Grid 1 Accent 4" w:uiPriority="67"/>
+    <w:lsdException w:name="Medium Grid 2 Accent 4" w:uiPriority="68"/>
+    <w:lsdException w:name="Medium Grid 3 Accent 4" w:uiPriority="69"/>
+    <w:lsdException w:name="Dark List Accent 4" w:uiPriority="70"/>
+    <w:lsdException w:name="Colorful Shading Accent 4" w:uiPriority="71"/>
+    <w:lsdException w:name="Colorful List Accent 4" w:uiPriority="72"/>
+    <w:lsdException w:name="Colorful Grid Accent 4" w:uiPriority="73"/>
+    <w:lsdException w:name="Light Shading Accent 5" w:uiPriority="60"/>
+    <w:lsdException w:name="Light List Accent 5" w:uiPriority="61"/>
+    <w:lsdException w:name="Light Grid Accent 5" w:uiPriority="62"/>
+    <w:lsdException w:name="Medium Shading 1 Accent 5" w:uiPriority="63"/>
+    <w:lsdException w:name="Medium Shading 2 Accent 5" w:uiPriority="64"/>
+    <w:lsdException w:name="Medium List 1 Accent 5" w:uiPriority="65"/>
+    <w:lsdException w:name="Medium List 2 Accent 5" w:uiPriority="66"/>
+    <w:lsdException w:name="Medium Grid 1 Accent 5" w:uiPriority="67"/>
+    <w:lsdException w:name="Medium Grid 2 Accent 5" w:uiPriority="68"/>
+    <w:lsdException w:name="Medium Grid 3 Accent 5" w:uiPriority="69"/>
+    <w:lsdException w:name="Dark List Accent 5" w:uiPriority="70"/>
+    <w:lsdException w:name="Colorful Shading Accent 5" w:uiPriority="71"/>
+    <w:lsdException w:name="Colorful List Accent 5" w:uiPriority="72"/>
+    <w:lsdException w:name="Colorful Grid Accent 5" w:uiPriority="73"/>
+    <w:lsdException w:name="Light Shading Accent 6" w:uiPriority="60"/>
+    <w:lsdException w:name="Light List Accent 6" w:uiPriority="61"/>
+    <w:lsdException w:name="Light Grid Accent 6" w:uiPriority="62"/>
+    <w:lsdException w:name="Medium Shading 1 Accent 6" w:uiPriority="63"/>
+    <w:lsdException w:name="Medium Shading 2 Accent 6" w:uiPriority="64"/>
+    <w:lsdException w:name="Medium List 1 Accent 6" w:uiPriority="65"/>
+    <w:lsdException w:name="Medium List 2 Accent 6" w:uiPriority="66"/>
+    <w:lsdException w:name="Medium Grid 1 Accent 6" w:uiPriority="67"/>
+    <w:lsdException w:name="Medium Grid 2 Accent 6" w:uiPriority="68"/>
+    <w:lsdException w:name="Medium Grid 3 Accent 6" w:uiPriority="69"/>
+    <w:lsdException w:name="Dark List Accent 6" w:uiPriority="70"/>
+    <w:lsdException w:name="Colorful Shading Accent 6" w:uiPriority="71"/>
+    <w:lsdException w:name="Colorful List Accent 6" w:uiPriority="72"/>
+    <w:lsdException w:name="Colorful Grid Accent 6" w:uiPriority="73"/>
+    <w:lsdException w:name="Subtle Emphasis" w:uiPriority="19" w:qFormat="1"/>
+    <w:lsdException w:name="Intense Emphasis" w:uiPriority="21" w:qFormat="1"/>
+    <w:lsdException w:name="Subtle Reference" w:uiPriority="31" w:qFormat="1"/>
+    <w:lsdException w:name="Intense Reference" w:uiPriority="32" w:qFormat="1"/>
+    <w:lsdException w:name="Book Title" w:uiPriority="33" w:qFormat="1"/>
+    <w:lsdException w:name="Bibliography" w:semiHidden="1" w:uiPriority="37" w:unhideWhenUsed="1"/>
+    <w:lsdException w:name="TOC Heading" w:semiHidden="1" w:uiPriority="39" w:unhideWhenUsed="1" w:qFormat="1"/>
+    <w:lsdException w:name="Plain Table 1" w:uiPriority="41"/>
+    <w:lsdException w:name="Plain Table 2" w:uiPriority="42"/>
+    <w:lsdException w:name="Plain Table 3" w:uiPriority="43"/>
+    <w:lsdException w:name="Plain Table 4" w:uiPriority="44"/>
+    <w:lsdException w:name="Plain Table 5" w:uiPriority="45"/>
+    <w:lsdException w:name="Grid Table Light" w:uiPriority="40"/>
+    <w:lsdException w:name="Grid Table 1 Light" w:uiPriority="46"/>
+    <w:lsdException w:name="Grid Table 2" w:uiPriority="47"/>
+    <w:lsdException w:name="Grid Table 3" w:uiPriority="48"/>
+    <w:lsdException w:name="Grid Table 4" w:uiPriority="49"/>
+    <w:lsdException w:name="Grid Table 5 Dark" w:uiPriority="50"/>
+    <w:lsdException w:name="Grid Table 6 Colorful" w:uiPriority="51"/>
+    <w:lsdException w:name="Grid Table 7 Colorful" w:uiPriority="52"/>
+    <w:lsdException w:name="Grid Table 1 Light Accent 1" w:uiPriority="46"/>
+    <w:lsdException w:name="Grid Table 2 Accent 1" w:uiPriority="47"/>
+    <w:lsdException w:name="Grid Table 3 Accent 1" w:uiPriority="48"/>
+    <w:lsdException w:name="Grid Table 4 Accent 1" w:uiPriority="49"/>
+    <w:lsdException w:name="Grid Table 5 Dark Accent 1" w:uiPriority="50"/>
+    <w:lsdException w:name="Grid Table 6 Colorful Accent 1" w:uiPriority="51"/>
+    <w:lsdException w:name="Grid Table 7 Colorful Accent 1" w:uiPriority="52"/>
+    <w:lsdException w:name="Grid Table 1 Light Accent 2" w:uiPriority="46"/>
+    <w:lsdException w:name="Grid Table 2 Accent 2" w:uiPriority="47"/>
+    <w:lsdException w:name="Grid Table 3 Accent 2" w:uiPriority="48"/>
+    <w:lsdException w:name="Grid Table 4 Accent 2" w:uiPriority="49"/>
+    <w:lsdException w:name="Grid Table 5 Dark Accent 2" w:uiPriority="50"/>
+    <w:lsdException w:name="Grid Table 6 Colorful Accent 2" w:uiPriority="51"/>
+    <w:lsdException w:name="Grid Table 7 Colorful Accent 2" w:uiPriority="52"/>
+    <w:lsdException w:name="Grid Table 1 Light Accent 3" w:uiPriority="46"/>
+    <w:lsdException w:name="Grid Table 2 Accent 3" w:uiPriority="47"/>
+    <w:lsdException w:name="Grid Table 3 Accent 3" w:uiPriority="48"/>
+    <w:lsdException w:name="Grid Table 4 Accent 3" w:uiPriority="49"/>
+    <w:lsdException w:name="Grid Table 5 Dark Accent 3" w:uiPriority="50"/>
+    <w:lsdException w:name="Grid Table 6 Colorful Accent 3" w:uiPriority="51"/>
+    <w:lsdException w:name="Grid Table 7 Colorful Accent 3" w:uiPriority="52"/>
+    <w:lsdException w:name="Grid Table 1 Light Accent 4" w:uiPriority="46"/>
+    <w:lsdException w:name="Grid Table 2 Accent 4" w:uiPriority="47"/>
+    <w:lsdException w:name="Grid Table 3 Accent 4" w:uiPriority="48"/>
+    <w:lsdException w:name="Grid Table 4 Accent 4" w:uiPriority="49"/>
+    <w:lsdException w:name="Grid Table 5 Dark Accent 4" w:uiPriority="50"/>
+    <w:lsdException w:name="Grid Table 6 Colorful Accent 4" w:uiPriority="51"/>
+    <w:lsdException w:name="Grid Table 7 Colorful Accent 4" w:uiPriority="52"/>
+    <w:lsdException w:name="Grid Table 1 Light Accent 5" w:uiPriority="46"/>
+    <w:lsdException w:name="Grid Table 2 Accent 5" w:uiPriority="47"/>
+    <w:lsdException w:name="Grid Table 3 Accent 5" w:uiPriority="48"/>
+    <w:lsdException w:name="Grid Table 4 Accent 5" w:uiPriority="49"/>
+    <w:lsdException w:name="Grid Table 5 Dark Accent 5" w:uiPriority="50"/>
+    <w:lsdException w:name="Grid Table 6 Colorful Accent 5" w:uiPriority="51"/>
+    <w:lsdException w:name="Grid Table 7 Colorful Accent 5" w:uiPriority="52"/>
+    <w:lsdException w:name="Grid Table 1 Light Accent 6" w:uiPriority="46"/>
+    <w:lsdException w:name="Grid Table 2 Accent 6" w:uiPriority="47"/>
+    <w:lsdException w:name="Grid Table 3 Accent 6" w:uiPriority="48"/>
+    <w:lsdException w:name="Grid Table 4 Accent 6" w:uiPriority="49"/>
+    <w:lsdException w:name="Grid Table 5 Dark Accent 6" w:uiPriority="50"/>
+    <w:lsdException w:name="Grid Table 6 Colorful Accent 6" w:uiPriority="51"/>
+    <w:lsdException w:name="Grid Table 7 Colorful Accent 6" w:uiPriority="52"/>
+    <w:lsdException w:name="List Table 1 Light" w:uiPriority="46"/>
+    <w:lsdException w:name="List Table 2" w:uiPriority="47"/>
+    <w:lsdException w:name="List Table 3" w:uiPriority="48"/>
+    <w:lsdException w:name="List Table 4" w:uiPriority="49"/>
+    <w:lsdException w:name="List Table 5 Dark" w:uiPriority="50"/>
+    <w:lsdException w:name="List Table 6 Colorful" w:uiPriority="51"/>
+    <w:lsdException w:name="List Table 7 Colorful" w:uiPriority="52"/>
+    <w:lsdException w:name="List Table 1 Light Accent 1" w:uiPriority="46"/>
+    <w:lsdException w:name="List Table 2 Accent 1" w:uiPriority="47"/>
+    <w:lsdException w:name="List Table 3 Accent 1" w:uiPriority="48"/>
+    <w:lsdException w:name="List Table 4 Accent 1" w:uiPriority="49"/>
+    <w:lsdException w:name="List Table 5 Dark Accent 1" w:uiPriority="50"/>
+    <w:lsdException w:name="List Table 6 Colorful Accent 1" w:uiPriority="51"/>
+    <w:lsdException w:name="List Table 7 Colorful Accent 1" w:uiPriority="52"/>
+    <w:lsdException w:name="List Table 1 Light Accent 2" w:uiPriority="46"/>
+    <w:lsdException w:name="List Table 2 Accent 2" w:uiPriority="47"/>
+    <w:lsdException w:name="List Table 3 Accent 2" w:uiPriority="48"/>
+    <w:lsdException w:name="List Table 4 Accent 2" w:uiPriority="49"/>
+    <w:lsdException w:name="List Table 5 Dark Accent 2" w:uiPriority="50"/>
+    <w:lsdException w:name="List Table 6 Colorful Accent 2" w:uiPriority="51"/>
+    <w:lsdException w:name="List Table 7 Colorful Accent 2" w:uiPriority="52"/>
+    <w:lsdException w:name="List Table 1 Light Accent 3" w:uiPriority="46"/>
+    <w:lsdException w:name="List Table 2 Accent 3" w:uiPriority="47"/>
+    <w:lsdException w:name="List Table 3 Accent 3" w:uiPriority="48"/>
+    <w:lsdException w:name="List Table 4 Accent 3" w:uiPriority="49"/>
+    <w:lsdException w:name="List Table 5 Dark Accent 3" w:uiPriority="50"/>
+    <w:lsdException w:name="List Table 6 Colorful Accent 3" w:uiPriority="51"/>
+    <w:lsdException w:name="List Table 7 Colorful Accent 3" w:uiPriority="52"/>
+    <w:lsdException w:name="List Table 1 Light Accent 4" w:uiPriority="46"/>
+    <w:lsdException w:name="List Table 2 Accent 4" w:uiPriority="47"/>
+    <w:lsdException w:name="List Table 3 Accent 4" w:uiPriority="48"/>
+    <w:lsdException w:name="List Table 4 Accent 4" w:uiPriority="49"/>
+    <w:lsdException w:name="List Table 5 Dark Accent 4" w:uiPriority="50"/>
+    <w:lsdException w:name="List Table 6 Colorful Accent 4" w:uiPriority="51"/>
+    <w:lsdException w:name="List Table 7 Colorful Accent 4" w:uiPriority="52"/>
+    <w:lsdException w:name="List Table 1 Light Accent 5" w:uiPriority="46"/>
+    <w:lsdException w:name="List Table 2 Accent 5" w:uiPriority="47"/>
+    <w:lsdException w:name="List Table 3 Accent 5" w:uiPriority="48"/>
+    <w:lsdException w:name="List Table 4 Accent 5" w:uiPriority="49"/>
+    <w:lsdException w:name="List Table 5 Dark Accent 5" w:uiPriority="50"/>
+    <w:lsdException w:name="List Table 6 Colorful Accent 5" w:uiPriority="51"/>
+    <w:lsdException w:name="List Table 7 Colorful Accent 5" w:uiPriority="52"/>
+    <w:lsdException w:name="List Table 1 Light Accent 6" w:uiPriority="46"/>
+    <w:lsdException w:name="List Table 2 Accent 6" w:uiPriority="47"/>
+    <w:lsdException w:name="List Table 3 Accent 6" w:uiPriority="48"/>
+    <w:lsdException w:name="List Table 4 Accent 6" w:uiPriority="49"/>
+    <w:lsdException w:name="List Table 5 Dark Accent 6" w:uiPriority="50"/>
+    <w:lsdException w:name="List Table 6 Colorful Accent 6" w:uiPriority="51"/>
+    <w:lsdException w:name="List Table 7 Colorful Accent 6" w:uiPriority="52"/>
   </w:latentStyles>
-  <w:style w:type="paragraph" w:default="1" w:styleId="a">
+  <w:style w:type="paragraph" w:default="1" w:styleId="Normal">
     <w:name w:val="Normal"/>
     <w:qFormat/>
     <w:rsid w:val="00985469"/>
@@ -1815,11 +2251,11 @@
       <w:szCs w:val="24"/>
     </w:rPr>
   </w:style>
-  <w:style w:type="paragraph" w:styleId="1">
+  <w:style w:type="paragraph" w:styleId="Heading1">
     <w:name w:val="heading 1"/>
-    <w:basedOn w:val="a"/>
-    <w:next w:val="a"/>
-    <w:link w:val="10"/>
+    <w:basedOn w:val="Normal"/>
+    <w:next w:val="Normal"/>
+    <w:link w:val="Heading1Char"/>
     <w:uiPriority w:val="9"/>
     <w:qFormat/>
     <w:rsid w:val="00985469"/>
@@ -1837,11 +2273,11 @@
       <w:szCs w:val="32"/>
     </w:rPr>
   </w:style>
-  <w:style w:type="paragraph" w:styleId="2">
+  <w:style w:type="paragraph" w:styleId="Heading2">
     <w:name w:val="heading 2"/>
-    <w:basedOn w:val="a"/>
-    <w:next w:val="a"/>
-    <w:link w:val="20"/>
+    <w:basedOn w:val="Normal"/>
+    <w:next w:val="Normal"/>
+    <w:link w:val="Heading2Char"/>
     <w:uiPriority w:val="9"/>
     <w:unhideWhenUsed/>
     <w:qFormat/>
@@ -1861,13 +2297,12 @@
       <w:szCs w:val="28"/>
     </w:rPr>
   </w:style>
-  <w:style w:type="paragraph" w:styleId="3">
+  <w:style w:type="paragraph" w:styleId="Heading3">
     <w:name w:val="heading 3"/>
-    <w:basedOn w:val="a"/>
-    <w:next w:val="a"/>
-    <w:link w:val="30"/>
+    <w:basedOn w:val="Normal"/>
+    <w:next w:val="Normal"/>
+    <w:link w:val="Heading3Char"/>
     <w:uiPriority w:val="9"/>
-    <w:semiHidden/>
     <w:unhideWhenUsed/>
     <w:qFormat/>
     <w:rsid w:val="00985469"/>
@@ -1884,11 +2319,11 @@
       <w:szCs w:val="26"/>
     </w:rPr>
   </w:style>
-  <w:style w:type="paragraph" w:styleId="4">
+  <w:style w:type="paragraph" w:styleId="Heading4">
     <w:name w:val="heading 4"/>
-    <w:basedOn w:val="a"/>
-    <w:next w:val="a"/>
-    <w:link w:val="40"/>
+    <w:basedOn w:val="Normal"/>
+    <w:next w:val="Normal"/>
+    <w:link w:val="Heading4Char"/>
     <w:uiPriority w:val="9"/>
     <w:semiHidden/>
     <w:unhideWhenUsed/>
@@ -1906,11 +2341,11 @@
       <w:szCs w:val="28"/>
     </w:rPr>
   </w:style>
-  <w:style w:type="paragraph" w:styleId="5">
+  <w:style w:type="paragraph" w:styleId="Heading5">
     <w:name w:val="heading 5"/>
-    <w:basedOn w:val="a"/>
-    <w:next w:val="a"/>
-    <w:link w:val="50"/>
+    <w:basedOn w:val="Normal"/>
+    <w:next w:val="Normal"/>
+    <w:link w:val="Heading5Char"/>
     <w:uiPriority w:val="9"/>
     <w:semiHidden/>
     <w:unhideWhenUsed/>
@@ -1929,11 +2364,11 @@
       <w:szCs w:val="26"/>
     </w:rPr>
   </w:style>
-  <w:style w:type="paragraph" w:styleId="6">
+  <w:style w:type="paragraph" w:styleId="Heading6">
     <w:name w:val="heading 6"/>
-    <w:basedOn w:val="a"/>
-    <w:next w:val="a"/>
-    <w:link w:val="60"/>
+    <w:basedOn w:val="Normal"/>
+    <w:next w:val="Normal"/>
+    <w:link w:val="Heading6Char"/>
     <w:uiPriority w:val="9"/>
     <w:semiHidden/>
     <w:unhideWhenUsed/>
@@ -1950,11 +2385,11 @@
       <w:szCs w:val="22"/>
     </w:rPr>
   </w:style>
-  <w:style w:type="paragraph" w:styleId="7">
+  <w:style w:type="paragraph" w:styleId="Heading7">
     <w:name w:val="heading 7"/>
-    <w:basedOn w:val="a"/>
-    <w:next w:val="a"/>
-    <w:link w:val="70"/>
+    <w:basedOn w:val="Normal"/>
+    <w:next w:val="Normal"/>
+    <w:link w:val="Heading7Char"/>
     <w:uiPriority w:val="9"/>
     <w:semiHidden/>
     <w:unhideWhenUsed/>
@@ -1965,11 +2400,11 @@
       <w:outlineLvl w:val="6"/>
     </w:pPr>
   </w:style>
-  <w:style w:type="paragraph" w:styleId="8">
+  <w:style w:type="paragraph" w:styleId="Heading8">
     <w:name w:val="heading 8"/>
-    <w:basedOn w:val="a"/>
-    <w:next w:val="a"/>
-    <w:link w:val="80"/>
+    <w:basedOn w:val="Normal"/>
+    <w:next w:val="Normal"/>
+    <w:link w:val="Heading8Char"/>
     <w:uiPriority w:val="9"/>
     <w:semiHidden/>
     <w:unhideWhenUsed/>
@@ -1984,11 +2419,11 @@
       <w:iCs/>
     </w:rPr>
   </w:style>
-  <w:style w:type="paragraph" w:styleId="9">
+  <w:style w:type="paragraph" w:styleId="Heading9">
     <w:name w:val="heading 9"/>
-    <w:basedOn w:val="a"/>
-    <w:next w:val="a"/>
-    <w:link w:val="90"/>
+    <w:basedOn w:val="Normal"/>
+    <w:next w:val="Normal"/>
+    <w:link w:val="Heading9Char"/>
     <w:uiPriority w:val="9"/>
     <w:semiHidden/>
     <w:unhideWhenUsed/>
@@ -2004,13 +2439,13 @@
       <w:szCs w:val="22"/>
     </w:rPr>
   </w:style>
-  <w:style w:type="character" w:default="1" w:styleId="a0">
+  <w:style w:type="character" w:default="1" w:styleId="DefaultParagraphFont">
     <w:name w:val="Default Paragraph Font"/>
     <w:uiPriority w:val="1"/>
     <w:semiHidden/>
     <w:unhideWhenUsed/>
   </w:style>
-  <w:style w:type="table" w:default="1" w:styleId="a1">
+  <w:style w:type="table" w:default="1" w:styleId="TableNormal">
     <w:name w:val="Normal Table"/>
     <w:uiPriority w:val="99"/>
     <w:semiHidden/>
@@ -2025,13 +2460,13 @@
       </w:tblCellMar>
     </w:tblPr>
   </w:style>
-  <w:style w:type="numbering" w:default="1" w:styleId="a2">
+  <w:style w:type="numbering" w:default="1" w:styleId="NoList">
     <w:name w:val="No List"/>
     <w:uiPriority w:val="99"/>
     <w:semiHidden/>
     <w:unhideWhenUsed/>
   </w:style>
-  <w:style w:type="paragraph" w:customStyle="1" w:styleId="a3">
+  <w:style w:type="paragraph" w:customStyle="1" w:styleId="a">
     <w:name w:val="Загол. и нижн. колонтитул"/>
     <w:rsid w:val="00337BED"/>
     <w:pPr>
@@ -2047,7 +2482,7 @@
       <w:lang w:eastAsia="ru-RU"/>
     </w:rPr>
   </w:style>
-  <w:style w:type="paragraph" w:customStyle="1" w:styleId="a4">
+  <w:style w:type="paragraph" w:customStyle="1" w:styleId="a0">
     <w:name w:val="Текстовый блок"/>
     <w:rsid w:val="00337BED"/>
     <w:rPr>
@@ -2058,10 +2493,10 @@
       <w:lang w:eastAsia="ru-RU"/>
     </w:rPr>
   </w:style>
-  <w:style w:type="paragraph" w:styleId="a5">
+  <w:style w:type="paragraph" w:styleId="BalloonText">
     <w:name w:val="Balloon Text"/>
-    <w:basedOn w:val="a"/>
-    <w:link w:val="a6"/>
+    <w:basedOn w:val="Normal"/>
+    <w:link w:val="BalloonTextChar"/>
     <w:uiPriority w:val="99"/>
     <w:semiHidden/>
     <w:unhideWhenUsed/>
@@ -2072,10 +2507,10 @@
       <w:szCs w:val="16"/>
     </w:rPr>
   </w:style>
-  <w:style w:type="character" w:customStyle="1" w:styleId="a6">
-    <w:name w:val="Текст выноски Знак"/>
-    <w:basedOn w:val="a0"/>
-    <w:link w:val="a5"/>
+  <w:style w:type="character" w:customStyle="1" w:styleId="BalloonTextChar">
+    <w:name w:val="Balloon Text Char"/>
+    <w:basedOn w:val="DefaultParagraphFont"/>
+    <w:link w:val="BalloonText"/>
     <w:uiPriority w:val="99"/>
     <w:semiHidden/>
     <w:rsid w:val="00337BED"/>
@@ -2086,10 +2521,10 @@
       <w:lang w:val="en-US"/>
     </w:rPr>
   </w:style>
-  <w:style w:type="character" w:customStyle="1" w:styleId="10">
-    <w:name w:val="Заголовок 1 Знак"/>
-    <w:basedOn w:val="a0"/>
-    <w:link w:val="1"/>
+  <w:style w:type="character" w:customStyle="1" w:styleId="Heading1Char">
+    <w:name w:val="Heading 1 Char"/>
+    <w:basedOn w:val="DefaultParagraphFont"/>
+    <w:link w:val="Heading1"/>
     <w:uiPriority w:val="9"/>
     <w:rsid w:val="00985469"/>
     <w:rPr>
@@ -2101,10 +2536,10 @@
       <w:szCs w:val="32"/>
     </w:rPr>
   </w:style>
-  <w:style w:type="character" w:customStyle="1" w:styleId="20">
-    <w:name w:val="Заголовок 2 Знак"/>
-    <w:basedOn w:val="a0"/>
-    <w:link w:val="2"/>
+  <w:style w:type="character" w:customStyle="1" w:styleId="Heading2Char">
+    <w:name w:val="Heading 2 Char"/>
+    <w:basedOn w:val="DefaultParagraphFont"/>
+    <w:link w:val="Heading2"/>
     <w:uiPriority w:val="9"/>
     <w:rsid w:val="00985469"/>
     <w:rPr>
@@ -2117,12 +2552,11 @@
       <w:szCs w:val="28"/>
     </w:rPr>
   </w:style>
-  <w:style w:type="character" w:customStyle="1" w:styleId="30">
-    <w:name w:val="Заголовок 3 Знак"/>
-    <w:basedOn w:val="a0"/>
-    <w:link w:val="3"/>
+  <w:style w:type="character" w:customStyle="1" w:styleId="Heading3Char">
+    <w:name w:val="Heading 3 Char"/>
+    <w:basedOn w:val="DefaultParagraphFont"/>
+    <w:link w:val="Heading3"/>
     <w:uiPriority w:val="9"/>
-    <w:semiHidden/>
     <w:rsid w:val="00985469"/>
     <w:rPr>
       <w:rFonts w:asciiTheme="majorHAnsi" w:eastAsiaTheme="majorEastAsia" w:hAnsiTheme="majorHAnsi"/>
@@ -2132,10 +2566,10 @@
       <w:szCs w:val="26"/>
     </w:rPr>
   </w:style>
-  <w:style w:type="character" w:customStyle="1" w:styleId="40">
-    <w:name w:val="Заголовок 4 Знак"/>
-    <w:basedOn w:val="a0"/>
-    <w:link w:val="4"/>
+  <w:style w:type="character" w:customStyle="1" w:styleId="Heading4Char">
+    <w:name w:val="Heading 4 Char"/>
+    <w:basedOn w:val="DefaultParagraphFont"/>
+    <w:link w:val="Heading4"/>
     <w:uiPriority w:val="9"/>
     <w:semiHidden/>
     <w:rsid w:val="00985469"/>
@@ -2146,10 +2580,10 @@
       <w:szCs w:val="28"/>
     </w:rPr>
   </w:style>
-  <w:style w:type="character" w:customStyle="1" w:styleId="50">
-    <w:name w:val="Заголовок 5 Знак"/>
-    <w:basedOn w:val="a0"/>
-    <w:link w:val="5"/>
+  <w:style w:type="character" w:customStyle="1" w:styleId="Heading5Char">
+    <w:name w:val="Heading 5 Char"/>
+    <w:basedOn w:val="DefaultParagraphFont"/>
+    <w:link w:val="Heading5"/>
     <w:uiPriority w:val="9"/>
     <w:semiHidden/>
     <w:rsid w:val="00985469"/>
@@ -2162,10 +2596,10 @@
       <w:szCs w:val="26"/>
     </w:rPr>
   </w:style>
-  <w:style w:type="character" w:customStyle="1" w:styleId="60">
-    <w:name w:val="Заголовок 6 Знак"/>
-    <w:basedOn w:val="a0"/>
-    <w:link w:val="6"/>
+  <w:style w:type="character" w:customStyle="1" w:styleId="Heading6Char">
+    <w:name w:val="Heading 6 Char"/>
+    <w:basedOn w:val="DefaultParagraphFont"/>
+    <w:link w:val="Heading6"/>
     <w:uiPriority w:val="9"/>
     <w:semiHidden/>
     <w:rsid w:val="00985469"/>
@@ -2174,10 +2608,10 @@
       <w:bCs/>
     </w:rPr>
   </w:style>
-  <w:style w:type="character" w:customStyle="1" w:styleId="70">
-    <w:name w:val="Заголовок 7 Знак"/>
-    <w:basedOn w:val="a0"/>
-    <w:link w:val="7"/>
+  <w:style w:type="character" w:customStyle="1" w:styleId="Heading7Char">
+    <w:name w:val="Heading 7 Char"/>
+    <w:basedOn w:val="DefaultParagraphFont"/>
+    <w:link w:val="Heading7"/>
     <w:uiPriority w:val="9"/>
     <w:semiHidden/>
     <w:rsid w:val="00985469"/>
@@ -2186,10 +2620,10 @@
       <w:szCs w:val="24"/>
     </w:rPr>
   </w:style>
-  <w:style w:type="character" w:customStyle="1" w:styleId="80">
-    <w:name w:val="Заголовок 8 Знак"/>
-    <w:basedOn w:val="a0"/>
-    <w:link w:val="8"/>
+  <w:style w:type="character" w:customStyle="1" w:styleId="Heading8Char">
+    <w:name w:val="Heading 8 Char"/>
+    <w:basedOn w:val="DefaultParagraphFont"/>
+    <w:link w:val="Heading8"/>
     <w:uiPriority w:val="9"/>
     <w:semiHidden/>
     <w:rsid w:val="00985469"/>
@@ -2200,10 +2634,10 @@
       <w:szCs w:val="24"/>
     </w:rPr>
   </w:style>
-  <w:style w:type="character" w:customStyle="1" w:styleId="90">
-    <w:name w:val="Заголовок 9 Знак"/>
-    <w:basedOn w:val="a0"/>
-    <w:link w:val="9"/>
+  <w:style w:type="character" w:customStyle="1" w:styleId="Heading9Char">
+    <w:name w:val="Heading 9 Char"/>
+    <w:basedOn w:val="DefaultParagraphFont"/>
+    <w:link w:val="Heading9"/>
     <w:uiPriority w:val="9"/>
     <w:semiHidden/>
     <w:rsid w:val="00985469"/>
@@ -2211,10 +2645,10 @@
       <w:rFonts w:asciiTheme="majorHAnsi" w:eastAsiaTheme="majorEastAsia" w:hAnsiTheme="majorHAnsi"/>
     </w:rPr>
   </w:style>
-  <w:style w:type="paragraph" w:styleId="a7">
+  <w:style w:type="paragraph" w:styleId="Caption">
     <w:name w:val="caption"/>
-    <w:basedOn w:val="a"/>
-    <w:next w:val="a"/>
+    <w:basedOn w:val="Normal"/>
+    <w:next w:val="Normal"/>
     <w:uiPriority w:val="35"/>
     <w:semiHidden/>
     <w:unhideWhenUsed/>
@@ -2227,11 +2661,11 @@
       <w:szCs w:val="16"/>
     </w:rPr>
   </w:style>
-  <w:style w:type="paragraph" w:styleId="a8">
+  <w:style w:type="paragraph" w:styleId="Title">
     <w:name w:val="Title"/>
-    <w:basedOn w:val="a"/>
-    <w:next w:val="a"/>
-    <w:link w:val="a9"/>
+    <w:basedOn w:val="Normal"/>
+    <w:next w:val="Normal"/>
+    <w:link w:val="TitleChar"/>
     <w:uiPriority w:val="10"/>
     <w:qFormat/>
     <w:rsid w:val="00985469"/>
@@ -2249,10 +2683,10 @@
       <w:szCs w:val="32"/>
     </w:rPr>
   </w:style>
-  <w:style w:type="character" w:customStyle="1" w:styleId="a9">
-    <w:name w:val="Название Знак"/>
-    <w:basedOn w:val="a0"/>
-    <w:link w:val="a8"/>
+  <w:style w:type="character" w:customStyle="1" w:styleId="TitleChar">
+    <w:name w:val="Title Char"/>
+    <w:basedOn w:val="DefaultParagraphFont"/>
+    <w:link w:val="Title"/>
     <w:uiPriority w:val="10"/>
     <w:rsid w:val="00985469"/>
     <w:rPr>
@@ -2264,11 +2698,11 @@
       <w:szCs w:val="32"/>
     </w:rPr>
   </w:style>
-  <w:style w:type="paragraph" w:styleId="aa">
+  <w:style w:type="paragraph" w:styleId="Subtitle">
     <w:name w:val="Subtitle"/>
-    <w:basedOn w:val="a"/>
-    <w:next w:val="a"/>
-    <w:link w:val="ab"/>
+    <w:basedOn w:val="Normal"/>
+    <w:next w:val="Normal"/>
+    <w:link w:val="SubtitleChar"/>
     <w:uiPriority w:val="11"/>
     <w:qFormat/>
     <w:rsid w:val="00985469"/>
@@ -2281,10 +2715,10 @@
       <w:rFonts w:asciiTheme="majorHAnsi" w:eastAsiaTheme="majorEastAsia" w:hAnsiTheme="majorHAnsi"/>
     </w:rPr>
   </w:style>
-  <w:style w:type="character" w:customStyle="1" w:styleId="ab">
-    <w:name w:val="Подзаголовок Знак"/>
-    <w:basedOn w:val="a0"/>
-    <w:link w:val="aa"/>
+  <w:style w:type="character" w:customStyle="1" w:styleId="SubtitleChar">
+    <w:name w:val="Subtitle Char"/>
+    <w:basedOn w:val="DefaultParagraphFont"/>
+    <w:link w:val="Subtitle"/>
     <w:uiPriority w:val="11"/>
     <w:rsid w:val="00985469"/>
     <w:rPr>
@@ -2293,9 +2727,9 @@
       <w:szCs w:val="24"/>
     </w:rPr>
   </w:style>
-  <w:style w:type="character" w:styleId="ac">
+  <w:style w:type="character" w:styleId="Strong">
     <w:name w:val="Strong"/>
-    <w:basedOn w:val="a0"/>
+    <w:basedOn w:val="DefaultParagraphFont"/>
     <w:uiPriority w:val="22"/>
     <w:qFormat/>
     <w:rsid w:val="00985469"/>
@@ -2304,9 +2738,9 @@
       <w:bCs/>
     </w:rPr>
   </w:style>
-  <w:style w:type="character" w:styleId="ad">
+  <w:style w:type="character" w:styleId="Emphasis">
     <w:name w:val="Emphasis"/>
-    <w:basedOn w:val="a0"/>
+    <w:basedOn w:val="DefaultParagraphFont"/>
     <w:uiPriority w:val="20"/>
     <w:qFormat/>
     <w:rsid w:val="00985469"/>
@@ -2317,10 +2751,10 @@
       <w:iCs/>
     </w:rPr>
   </w:style>
-  <w:style w:type="paragraph" w:styleId="ae">
+  <w:style w:type="paragraph" w:styleId="NoSpacing">
     <w:name w:val="No Spacing"/>
-    <w:basedOn w:val="a"/>
-    <w:link w:val="af"/>
+    <w:basedOn w:val="Normal"/>
+    <w:link w:val="NoSpacingChar"/>
     <w:uiPriority w:val="1"/>
     <w:qFormat/>
     <w:rsid w:val="00985469"/>
@@ -2328,10 +2762,10 @@
       <w:szCs w:val="32"/>
     </w:rPr>
   </w:style>
-  <w:style w:type="character" w:customStyle="1" w:styleId="af">
-    <w:name w:val="Без интервала Знак"/>
-    <w:basedOn w:val="a0"/>
-    <w:link w:val="ae"/>
+  <w:style w:type="character" w:customStyle="1" w:styleId="NoSpacingChar">
+    <w:name w:val="No Spacing Char"/>
+    <w:basedOn w:val="DefaultParagraphFont"/>
+    <w:link w:val="NoSpacing"/>
     <w:uiPriority w:val="1"/>
     <w:rsid w:val="003E6B72"/>
     <w:rPr>
@@ -2339,9 +2773,9 @@
       <w:szCs w:val="32"/>
     </w:rPr>
   </w:style>
-  <w:style w:type="paragraph" w:styleId="af0">
+  <w:style w:type="paragraph" w:styleId="ListParagraph">
     <w:name w:val="List Paragraph"/>
-    <w:basedOn w:val="a"/>
+    <w:basedOn w:val="Normal"/>
     <w:uiPriority w:val="34"/>
     <w:qFormat/>
     <w:rsid w:val="00985469"/>
@@ -2350,11 +2784,11 @@
       <w:contextualSpacing/>
     </w:pPr>
   </w:style>
-  <w:style w:type="paragraph" w:styleId="21">
+  <w:style w:type="paragraph" w:styleId="Quote">
     <w:name w:val="Quote"/>
-    <w:basedOn w:val="a"/>
-    <w:next w:val="a"/>
-    <w:link w:val="22"/>
+    <w:basedOn w:val="Normal"/>
+    <w:next w:val="Normal"/>
+    <w:link w:val="QuoteChar"/>
     <w:uiPriority w:val="29"/>
     <w:qFormat/>
     <w:rsid w:val="00985469"/>
@@ -2362,10 +2796,10 @@
       <w:i/>
     </w:rPr>
   </w:style>
-  <w:style w:type="character" w:customStyle="1" w:styleId="22">
-    <w:name w:val="Цитата 2 Знак"/>
-    <w:basedOn w:val="a0"/>
-    <w:link w:val="21"/>
+  <w:style w:type="character" w:customStyle="1" w:styleId="QuoteChar">
+    <w:name w:val="Quote Char"/>
+    <w:basedOn w:val="DefaultParagraphFont"/>
+    <w:link w:val="Quote"/>
     <w:uiPriority w:val="29"/>
     <w:rsid w:val="00985469"/>
     <w:rPr>
@@ -2374,11 +2808,11 @@
       <w:szCs w:val="24"/>
     </w:rPr>
   </w:style>
-  <w:style w:type="paragraph" w:styleId="af1">
+  <w:style w:type="paragraph" w:styleId="IntenseQuote">
     <w:name w:val="Intense Quote"/>
-    <w:basedOn w:val="a"/>
-    <w:next w:val="a"/>
-    <w:link w:val="af2"/>
+    <w:basedOn w:val="Normal"/>
+    <w:next w:val="Normal"/>
+    <w:link w:val="IntenseQuoteChar"/>
     <w:uiPriority w:val="30"/>
     <w:qFormat/>
     <w:rsid w:val="00985469"/>
@@ -2391,10 +2825,10 @@
       <w:szCs w:val="22"/>
     </w:rPr>
   </w:style>
-  <w:style w:type="character" w:customStyle="1" w:styleId="af2">
-    <w:name w:val="Выделенная цитата Знак"/>
-    <w:basedOn w:val="a0"/>
-    <w:link w:val="af1"/>
+  <w:style w:type="character" w:customStyle="1" w:styleId="IntenseQuoteChar">
+    <w:name w:val="Intense Quote Char"/>
+    <w:basedOn w:val="DefaultParagraphFont"/>
+    <w:link w:val="IntenseQuote"/>
     <w:uiPriority w:val="30"/>
     <w:rsid w:val="00985469"/>
     <w:rPr>
@@ -2403,7 +2837,7 @@
       <w:sz w:val="24"/>
     </w:rPr>
   </w:style>
-  <w:style w:type="character" w:styleId="af3">
+  <w:style w:type="character" w:styleId="SubtleEmphasis">
     <w:name w:val="Subtle Emphasis"/>
     <w:uiPriority w:val="19"/>
     <w:qFormat/>
@@ -2413,9 +2847,9 @@
       <w:color w:val="5A5A5A" w:themeColor="text1" w:themeTint="A5"/>
     </w:rPr>
   </w:style>
-  <w:style w:type="character" w:styleId="af4">
+  <w:style w:type="character" w:styleId="IntenseEmphasis">
     <w:name w:val="Intense Emphasis"/>
-    <w:basedOn w:val="a0"/>
+    <w:basedOn w:val="DefaultParagraphFont"/>
     <w:uiPriority w:val="21"/>
     <w:qFormat/>
     <w:rsid w:val="00985469"/>
@@ -2427,9 +2861,9 @@
       <w:u w:val="single"/>
     </w:rPr>
   </w:style>
-  <w:style w:type="character" w:styleId="af5">
+  <w:style w:type="character" w:styleId="SubtleReference">
     <w:name w:val="Subtle Reference"/>
-    <w:basedOn w:val="a0"/>
+    <w:basedOn w:val="DefaultParagraphFont"/>
     <w:uiPriority w:val="31"/>
     <w:qFormat/>
     <w:rsid w:val="00985469"/>
@@ -2439,9 +2873,9 @@
       <w:u w:val="single"/>
     </w:rPr>
   </w:style>
-  <w:style w:type="character" w:styleId="af6">
+  <w:style w:type="character" w:styleId="IntenseReference">
     <w:name w:val="Intense Reference"/>
-    <w:basedOn w:val="a0"/>
+    <w:basedOn w:val="DefaultParagraphFont"/>
     <w:uiPriority w:val="32"/>
     <w:qFormat/>
     <w:rsid w:val="00985469"/>
@@ -2451,9 +2885,9 @@
       <w:u w:val="single"/>
     </w:rPr>
   </w:style>
-  <w:style w:type="character" w:styleId="af7">
+  <w:style w:type="character" w:styleId="BookTitle">
     <w:name w:val="Book Title"/>
-    <w:basedOn w:val="a0"/>
+    <w:basedOn w:val="DefaultParagraphFont"/>
     <w:uiPriority w:val="33"/>
     <w:qFormat/>
     <w:rsid w:val="00985469"/>
@@ -2465,10 +2899,10 @@
       <w:szCs w:val="24"/>
     </w:rPr>
   </w:style>
-  <w:style w:type="paragraph" w:styleId="af8">
+  <w:style w:type="paragraph" w:styleId="TOCHeading">
     <w:name w:val="TOC Heading"/>
-    <w:basedOn w:val="1"/>
-    <w:next w:val="a"/>
+    <w:basedOn w:val="Heading1"/>
+    <w:next w:val="Normal"/>
     <w:uiPriority w:val="39"/>
     <w:semiHidden/>
     <w:unhideWhenUsed/>
@@ -2477,196 +2911,6 @@
     <w:pPr>
       <w:outlineLvl w:val="9"/>
     </w:pPr>
-  </w:style>
-</w:styles>
-</file>
-
-<file path=word/stylesWithEffects.xml><?xml version="1.0" encoding="utf-8"?>
-<w:styles xmlns:wpc="http://schemas.microsoft.com/office/word/2010/wordprocessingCanvas" xmlns:mc="http://schemas.openxmlformats.org/markup-compatibility/2006" xmlns:o="urn:schemas-microsoft-com:office:office" xmlns:r="http://schemas.openxmlformats.org/officeDocument/2006/relationships" xmlns:m="http://schemas.openxmlformats.org/officeDocument/2006/math" xmlns:v="urn:schemas-microsoft-com:vml" xmlns:wp14="http://schemas.microsoft.com/office/word/2010/wordprocessingDrawing" xmlns:wp="http://schemas.openxmlformats.org/drawingml/2006/wordprocessingDrawing" xmlns:w10="urn:schemas-microsoft-com:office:word" xmlns:w="http://schemas.openxmlformats.org/wordprocessingml/2006/main" xmlns:w14="http://schemas.microsoft.com/office/word/2010/wordml" xmlns:wpg="http://schemas.microsoft.com/office/word/2010/wordprocessingGroup" xmlns:wpi="http://schemas.microsoft.com/office/word/2010/wordprocessingInk" xmlns:wne="http://schemas.microsoft.com/office/word/2006/wordml" xmlns:wps="http://schemas.microsoft.com/office/word/2010/wordprocessingShape" mc:Ignorable="w14 wp14">
-  <w:docDefaults>
-    <w:rPrDefault>
-      <w:rPr>
-        <w:rFonts w:asciiTheme="minorHAnsi" w:eastAsiaTheme="minorEastAsia" w:hAnsiTheme="minorHAnsi" w:cstheme="minorBidi"/>
-        <w:sz w:val="22"/>
-        <w:szCs w:val="22"/>
-        <w:lang w:val="ru-RU" w:eastAsia="ru-RU" w:bidi="ar-SA"/>
-      </w:rPr>
-    </w:rPrDefault>
-    <w:pPrDefault>
-      <w:pPr>
-        <w:spacing w:after="200" w:line="276" w:lineRule="auto"/>
-      </w:pPr>
-    </w:pPrDefault>
-  </w:docDefaults>
-  <w:latentStyles w:defLockedState="0" w:defUIPriority="99" w:defSemiHidden="1" w:defUnhideWhenUsed="1" w:defQFormat="0" w:count="267">
-    <w:lsdException w:name="Normal" w:semiHidden="0" w:uiPriority="0" w:unhideWhenUsed="0" w:qFormat="1"/>
-    <w:lsdException w:name="heading 1" w:semiHidden="0" w:uiPriority="9" w:unhideWhenUsed="0" w:qFormat="1"/>
-    <w:lsdException w:name="heading 2" w:uiPriority="9" w:qFormat="1"/>
-    <w:lsdException w:name="heading 3" w:uiPriority="9" w:qFormat="1"/>
-    <w:lsdException w:name="heading 4" w:uiPriority="9" w:qFormat="1"/>
-    <w:lsdException w:name="heading 5" w:uiPriority="9" w:qFormat="1"/>
-    <w:lsdException w:name="heading 6" w:uiPriority="9" w:qFormat="1"/>
-    <w:lsdException w:name="heading 7" w:uiPriority="9" w:qFormat="1"/>
-    <w:lsdException w:name="heading 8" w:uiPriority="9" w:qFormat="1"/>
-    <w:lsdException w:name="heading 9" w:uiPriority="9" w:qFormat="1"/>
-    <w:lsdException w:name="toc 1" w:uiPriority="39"/>
-    <w:lsdException w:name="toc 2" w:uiPriority="39"/>
-    <w:lsdException w:name="toc 3" w:uiPriority="39"/>
-    <w:lsdException w:name="toc 4" w:uiPriority="39"/>
-    <w:lsdException w:name="toc 5" w:uiPriority="39"/>
-    <w:lsdException w:name="toc 6" w:uiPriority="39"/>
-    <w:lsdException w:name="toc 7" w:uiPriority="39"/>
-    <w:lsdException w:name="toc 8" w:uiPriority="39"/>
-    <w:lsdException w:name="toc 9" w:uiPriority="39"/>
-    <w:lsdException w:name="caption" w:uiPriority="35" w:qFormat="1"/>
-    <w:lsdException w:name="Title" w:semiHidden="0" w:uiPriority="10" w:unhideWhenUsed="0" w:qFormat="1"/>
-    <w:lsdException w:name="Default Paragraph Font" w:uiPriority="1"/>
-    <w:lsdException w:name="Subtitle" w:semiHidden="0" w:uiPriority="11" w:unhideWhenUsed="0" w:qFormat="1"/>
-    <w:lsdException w:name="Strong" w:semiHidden="0" w:uiPriority="22" w:unhideWhenUsed="0" w:qFormat="1"/>
-    <w:lsdException w:name="Emphasis" w:semiHidden="0" w:uiPriority="20" w:unhideWhenUsed="0" w:qFormat="1"/>
-    <w:lsdException w:name="Table Grid" w:semiHidden="0" w:uiPriority="59" w:unhideWhenUsed="0"/>
-    <w:lsdException w:name="Placeholder Text" w:unhideWhenUsed="0"/>
-    <w:lsdException w:name="No Spacing" w:semiHidden="0" w:uiPriority="1" w:unhideWhenUsed="0" w:qFormat="1"/>
-    <w:lsdException w:name="Light Shading" w:semiHidden="0" w:uiPriority="60" w:unhideWhenUsed="0"/>
-    <w:lsdException w:name="Light List" w:semiHidden="0" w:uiPriority="61" w:unhideWhenUsed="0"/>
-    <w:lsdException w:name="Light Grid" w:semiHidden="0" w:uiPriority="62" w:unhideWhenUsed="0"/>
-    <w:lsdException w:name="Medium Shading 1" w:semiHidden="0" w:uiPriority="63" w:unhideWhenUsed="0"/>
-    <w:lsdException w:name="Medium Shading 2" w:semiHidden="0" w:uiPriority="64" w:unhideWhenUsed="0"/>
-    <w:lsdException w:name="Medium List 1" w:semiHidden="0" w:uiPriority="65" w:unhideWhenUsed="0"/>
-    <w:lsdException w:name="Medium List 2" w:semiHidden="0" w:uiPriority="66" w:unhideWhenUsed="0"/>
-    <w:lsdException w:name="Medium Grid 1" w:semiHidden="0" w:uiPriority="67" w:unhideWhenUsed="0"/>
-    <w:lsdException w:name="Medium Grid 2" w:semiHidden="0" w:uiPriority="68" w:unhideWhenUsed="0"/>
-    <w:lsdException w:name="Medium Grid 3" w:semiHidden="0" w:uiPriority="69" w:unhideWhenUsed="0"/>
-    <w:lsdException w:name="Dark List" w:semiHidden="0" w:uiPriority="70" w:unhideWhenUsed="0"/>
-    <w:lsdException w:name="Colorful Shading" w:semiHidden="0" w:uiPriority="71" w:unhideWhenUsed="0"/>
-    <w:lsdException w:name="Colorful List" w:semiHidden="0" w:uiPriority="72" w:unhideWhenUsed="0"/>
-    <w:lsdException w:name="Colorful Grid" w:semiHidden="0" w:uiPriority="73" w:unhideWhenUsed="0"/>
-    <w:lsdException w:name="Light Shading Accent 1" w:semiHidden="0" w:uiPriority="60" w:unhideWhenUsed="0"/>
-    <w:lsdException w:name="Light List Accent 1" w:semiHidden="0" w:uiPriority="61" w:unhideWhenUsed="0"/>
-    <w:lsdException w:name="Light Grid Accent 1" w:semiHidden="0" w:uiPriority="62" w:unhideWhenUsed="0"/>
-    <w:lsdException w:name="Medium Shading 1 Accent 1" w:semiHidden="0" w:uiPriority="63" w:unhideWhenUsed="0"/>
-    <w:lsdException w:name="Medium Shading 2 Accent 1" w:semiHidden="0" w:uiPriority="64" w:unhideWhenUsed="0"/>
-    <w:lsdException w:name="Medium List 1 Accent 1" w:semiHidden="0" w:uiPriority="65" w:unhideWhenUsed="0"/>
-    <w:lsdException w:name="Revision" w:unhideWhenUsed="0"/>
-    <w:lsdException w:name="List Paragraph" w:semiHidden="0" w:uiPriority="34" w:unhideWhenUsed="0" w:qFormat="1"/>
-    <w:lsdException w:name="Quote" w:semiHidden="0" w:uiPriority="29" w:unhideWhenUsed="0" w:qFormat="1"/>
-    <w:lsdException w:name="Intense Quote" w:semiHidden="0" w:uiPriority="30" w:unhideWhenUsed="0" w:qFormat="1"/>
-    <w:lsdException w:name="Medium List 2 Accent 1" w:semiHidden="0" w:uiPriority="66" w:unhideWhenUsed="0"/>
-    <w:lsdException w:name="Medium Grid 1 Accent 1" w:semiHidden="0" w:uiPriority="67" w:unhideWhenUsed="0"/>
-    <w:lsdException w:name="Medium Grid 2 Accent 1" w:semiHidden="0" w:uiPriority="68" w:unhideWhenUsed="0"/>
-    <w:lsdException w:name="Medium Grid 3 Accent 1" w:semiHidden="0" w:uiPriority="69" w:unhideWhenUsed="0"/>
-    <w:lsdException w:name="Dark List Accent 1" w:semiHidden="0" w:uiPriority="70" w:unhideWhenUsed="0"/>
-    <w:lsdException w:name="Colorful Shading Accent 1" w:semiHidden="0" w:uiPriority="71" w:unhideWhenUsed="0"/>
-    <w:lsdException w:name="Colorful List Accent 1" w:semiHidden="0" w:uiPriority="72" w:unhideWhenUsed="0"/>
-    <w:lsdException w:name="Colorful Grid Accent 1" w:semiHidden="0" w:uiPriority="73" w:unhideWhenUsed="0"/>
-    <w:lsdException w:name="Light Shading Accent 2" w:semiHidden="0" w:uiPriority="60" w:unhideWhenUsed="0"/>
-    <w:lsdException w:name="Light List Accent 2" w:semiHidden="0" w:uiPriority="61" w:unhideWhenUsed="0"/>
-    <w:lsdException w:name="Light Grid Accent 2" w:semiHidden="0" w:uiPriority="62" w:unhideWhenUsed="0"/>
-    <w:lsdException w:name="Medium Shading 1 Accent 2" w:semiHidden="0" w:uiPriority="63" w:unhideWhenUsed="0"/>
-    <w:lsdException w:name="Medium Shading 2 Accent 2" w:semiHidden="0" w:uiPriority="64" w:unhideWhenUsed="0"/>
-    <w:lsdException w:name="Medium List 1 Accent 2" w:semiHidden="0" w:uiPriority="65" w:unhideWhenUsed="0"/>
-    <w:lsdException w:name="Medium List 2 Accent 2" w:semiHidden="0" w:uiPriority="66" w:unhideWhenUsed="0"/>
-    <w:lsdException w:name="Medium Grid 1 Accent 2" w:semiHidden="0" w:uiPriority="67" w:unhideWhenUsed="0"/>
-    <w:lsdException w:name="Medium Grid 2 Accent 2" w:semiHidden="0" w:uiPriority="68" w:unhideWhenUsed="0"/>
-    <w:lsdException w:name="Medium Grid 3 Accent 2" w:semiHidden="0" w:uiPriority="69" w:unhideWhenUsed="0"/>
-    <w:lsdException w:name="Dark List Accent 2" w:semiHidden="0" w:uiPriority="70" w:unhideWhenUsed="0"/>
-    <w:lsdException w:name="Colorful Shading Accent 2" w:semiHidden="0" w:uiPriority="71" w:unhideWhenUsed="0"/>
-    <w:lsdException w:name="Colorful List Accent 2" w:semiHidden="0" w:uiPriority="72" w:unhideWhenUsed="0"/>
-    <w:lsdException w:name="Colorful Grid Accent 2" w:semiHidden="0" w:uiPriority="73" w:unhideWhenUsed="0"/>
-    <w:lsdException w:name="Light Shading Accent 3" w:semiHidden="0" w:uiPriority="60" w:unhideWhenUsed="0"/>
-    <w:lsdException w:name="Light List Accent 3" w:semiHidden="0" w:uiPriority="61" w:unhideWhenUsed="0"/>
-    <w:lsdException w:name="Light Grid Accent 3" w:semiHidden="0" w:uiPriority="62" w:unhideWhenUsed="0"/>
-    <w:lsdException w:name="Medium Shading 1 Accent 3" w:semiHidden="0" w:uiPriority="63" w:unhideWhenUsed="0"/>
-    <w:lsdException w:name="Medium Shading 2 Accent 3" w:semiHidden="0" w:uiPriority="64" w:unhideWhenUsed="0"/>
-    <w:lsdException w:name="Medium List 1 Accent 3" w:semiHidden="0" w:uiPriority="65" w:unhideWhenUsed="0"/>
-    <w:lsdException w:name="Medium List 2 Accent 3" w:semiHidden="0" w:uiPriority="66" w:unhideWhenUsed="0"/>
-    <w:lsdException w:name="Medium Grid 1 Accent 3" w:semiHidden="0" w:uiPriority="67" w:unhideWhenUsed="0"/>
-    <w:lsdException w:name="Medium Grid 2 Accent 3" w:semiHidden="0" w:uiPriority="68" w:unhideWhenUsed="0"/>
-    <w:lsdException w:name="Medium Grid 3 Accent 3" w:semiHidden="0" w:uiPriority="69" w:unhideWhenUsed="0"/>
-    <w:lsdException w:name="Dark List Accent 3" w:semiHidden="0" w:uiPriority="70" w:unhideWhenUsed="0"/>
-    <w:lsdException w:name="Colorful Shading Accent 3" w:semiHidden="0" w:uiPriority="71" w:unhideWhenUsed="0"/>
-    <w:lsdException w:name="Colorful List Accent 3" w:semiHidden="0" w:uiPriority="72" w:unhideWhenUsed="0"/>
-    <w:lsdException w:name="Colorful Grid Accent 3" w:semiHidden="0" w:uiPriority="73" w:unhideWhenUsed="0"/>
-    <w:lsdException w:name="Light Shading Accent 4" w:semiHidden="0" w:uiPriority="60" w:unhideWhenUsed="0"/>
-    <w:lsdException w:name="Light List Accent 4" w:semiHidden="0" w:uiPriority="61" w:unhideWhenUsed="0"/>
-    <w:lsdException w:name="Light Grid Accent 4" w:semiHidden="0" w:uiPriority="62" w:unhideWhenUsed="0"/>
-    <w:lsdException w:name="Medium Shading 1 Accent 4" w:semiHidden="0" w:uiPriority="63" w:unhideWhenUsed="0"/>
-    <w:lsdException w:name="Medium Shading 2 Accent 4" w:semiHidden="0" w:uiPriority="64" w:unhideWhenUsed="0"/>
-    <w:lsdException w:name="Medium List 1 Accent 4" w:semiHidden="0" w:uiPriority="65" w:unhideWhenUsed="0"/>
-    <w:lsdException w:name="Medium List 2 Accent 4" w:semiHidden="0" w:uiPriority="66" w:unhideWhenUsed="0"/>
-    <w:lsdException w:name="Medium Grid 1 Accent 4" w:semiHidden="0" w:uiPriority="67" w:unhideWhenUsed="0"/>
-    <w:lsdException w:name="Medium Grid 2 Accent 4" w:semiHidden="0" w:uiPriority="68" w:unhideWhenUsed="0"/>
-    <w:lsdException w:name="Medium Grid 3 Accent 4" w:semiHidden="0" w:uiPriority="69" w:unhideWhenUsed="0"/>
-    <w:lsdException w:name="Dark List Accent 4" w:semiHidden="0" w:uiPriority="70" w:unhideWhenUsed="0"/>
-    <w:lsdException w:name="Colorful Shading Accent 4" w:semiHidden="0" w:uiPriority="71" w:unhideWhenUsed="0"/>
-    <w:lsdException w:name="Colorful List Accent 4" w:semiHidden="0" w:uiPriority="72" w:unhideWhenUsed="0"/>
-    <w:lsdException w:name="Colorful Grid Accent 4" w:semiHidden="0" w:uiPriority="73" w:unhideWhenUsed="0"/>
-    <w:lsdException w:name="Light Shading Accent 5" w:semiHidden="0" w:uiPriority="60" w:unhideWhenUsed="0"/>
-    <w:lsdException w:name="Light List Accent 5" w:semiHidden="0" w:uiPriority="61" w:unhideWhenUsed="0"/>
-    <w:lsdException w:name="Light Grid Accent 5" w:semiHidden="0" w:uiPriority="62" w:unhideWhenUsed="0"/>
-    <w:lsdException w:name="Medium Shading 1 Accent 5" w:semiHidden="0" w:uiPriority="63" w:unhideWhenUsed="0"/>
-    <w:lsdException w:name="Medium Shading 2 Accent 5" w:semiHidden="0" w:uiPriority="64" w:unhideWhenUsed="0"/>
-    <w:lsdException w:name="Medium List 1 Accent 5" w:semiHidden="0" w:uiPriority="65" w:unhideWhenUsed="0"/>
-    <w:lsdException w:name="Medium List 2 Accent 5" w:semiHidden="0" w:uiPriority="66" w:unhideWhenUsed="0"/>
-    <w:lsdException w:name="Medium Grid 1 Accent 5" w:semiHidden="0" w:uiPriority="67" w:unhideWhenUsed="0"/>
-    <w:lsdException w:name="Medium Grid 2 Accent 5" w:semiHidden="0" w:uiPriority="68" w:unhideWhenUsed="0"/>
-    <w:lsdException w:name="Medium Grid 3 Accent 5" w:semiHidden="0" w:uiPriority="69" w:unhideWhenUsed="0"/>
-    <w:lsdException w:name="Dark List Accent 5" w:semiHidden="0" w:uiPriority="70" w:unhideWhenUsed="0"/>
-    <w:lsdException w:name="Colorful Shading Accent 5" w:semiHidden="0" w:uiPriority="71" w:unhideWhenUsed="0"/>
-    <w:lsdException w:name="Colorful List Accent 5" w:semiHidden="0" w:uiPriority="72" w:unhideWhenUsed="0"/>
-    <w:lsdException w:name="Colorful Grid Accent 5" w:semiHidden="0" w:uiPriority="73" w:unhideWhenUsed="0"/>
-    <w:lsdException w:name="Light Shading Accent 6" w:semiHidden="0" w:uiPriority="60" w:unhideWhenUsed="0"/>
-    <w:lsdException w:name="Light List Accent 6" w:semiHidden="0" w:uiPriority="61" w:unhideWhenUsed="0"/>
-    <w:lsdException w:name="Light Grid Accent 6" w:semiHidden="0" w:uiPriority="62" w:unhideWhenUsed="0"/>
-    <w:lsdException w:name="Medium Shading 1 Accent 6" w:semiHidden="0" w:uiPriority="63" w:unhideWhenUsed="0"/>
-    <w:lsdException w:name="Medium Shading 2 Accent 6" w:semiHidden="0" w:uiPriority="64" w:unhideWhenUsed="0"/>
-    <w:lsdException w:name="Medium List 1 Accent 6" w:semiHidden="0" w:uiPriority="65" w:unhideWhenUsed="0"/>
-    <w:lsdException w:name="Medium List 2 Accent 6" w:semiHidden="0" w:uiPriority="66" w:unhideWhenUsed="0"/>
-    <w:lsdException w:name="Medium Grid 1 Accent 6" w:semiHidden="0" w:uiPriority="67" w:unhideWhenUsed="0"/>
-    <w:lsdException w:name="Medium Grid 2 Accent 6" w:semiHidden="0" w:uiPriority="68" w:unhideWhenUsed="0"/>
-    <w:lsdException w:name="Medium Grid 3 Accent 6" w:semiHidden="0" w:uiPriority="69" w:unhideWhenUsed="0"/>
-    <w:lsdException w:name="Dark List Accent 6" w:semiHidden="0" w:uiPriority="70" w:unhideWhenUsed="0"/>
-    <w:lsdException w:name="Colorful Shading Accent 6" w:semiHidden="0" w:uiPriority="71" w:unhideWhenUsed="0"/>
-    <w:lsdException w:name="Colorful List Accent 6" w:semiHidden="0" w:uiPriority="72" w:unhideWhenUsed="0"/>
-    <w:lsdException w:name="Colorful Grid Accent 6" w:semiHidden="0" w:uiPriority="73" w:unhideWhenUsed="0"/>
-    <w:lsdException w:name="Subtle Emphasis" w:semiHidden="0" w:uiPriority="19" w:unhideWhenUsed="0" w:qFormat="1"/>
-    <w:lsdException w:name="Intense Emphasis" w:semiHidden="0" w:uiPriority="21" w:unhideWhenUsed="0" w:qFormat="1"/>
-    <w:lsdException w:name="Subtle Reference" w:semiHidden="0" w:uiPriority="31" w:unhideWhenUsed="0" w:qFormat="1"/>
-    <w:lsdException w:name="Intense Reference" w:semiHidden="0" w:uiPriority="32" w:unhideWhenUsed="0" w:qFormat="1"/>
-    <w:lsdException w:name="Book Title" w:semiHidden="0" w:uiPriority="33" w:unhideWhenUsed="0" w:qFormat="1"/>
-    <w:lsdException w:name="Bibliography" w:uiPriority="37"/>
-    <w:lsdException w:name="TOC Heading" w:uiPriority="39" w:qFormat="1"/>
-  </w:latentStyles>
-  <w:style w:type="paragraph" w:default="1" w:styleId="a">
-    <w:name w:val="Normal"/>
-    <w:qFormat/>
-  </w:style>
-  <w:style w:type="character" w:default="1" w:styleId="a0">
-    <w:name w:val="Default Paragraph Font"/>
-    <w:uiPriority w:val="1"/>
-    <w:semiHidden/>
-    <w:unhideWhenUsed/>
-  </w:style>
-  <w:style w:type="table" w:default="1" w:styleId="a1">
-    <w:name w:val="Normal Table"/>
-    <w:uiPriority w:val="99"/>
-    <w:semiHidden/>
-    <w:unhideWhenUsed/>
-    <w:tblPr>
-      <w:tblInd w:w="0" w:type="dxa"/>
-      <w:tblCellMar>
-        <w:top w:w="0" w:type="dxa"/>
-        <w:left w:w="108" w:type="dxa"/>
-        <w:bottom w:w="0" w:type="dxa"/>
-        <w:right w:w="108" w:type="dxa"/>
-      </w:tblCellMar>
-    </w:tblPr>
-  </w:style>
-  <w:style w:type="numbering" w:default="1" w:styleId="a2">
-    <w:name w:val="No List"/>
-    <w:uiPriority w:val="99"/>
-    <w:semiHidden/>
-    <w:unhideWhenUsed/>
   </w:style>
 </w:styles>
 </file>
@@ -2959,7 +3203,7 @@
 </file>
 
 <file path=customXml/itemProps1.xml><?xml version="1.0" encoding="utf-8"?>
-<ds:datastoreItem xmlns:ds="http://schemas.openxmlformats.org/officeDocument/2006/customXml" ds:itemID="{BC7C179E-48E8-4AE8-B872-792FD4C814CE}">
+<ds:datastoreItem xmlns:ds="http://schemas.openxmlformats.org/officeDocument/2006/customXml" ds:itemID="{96E77633-ECB0-48C3-B0CF-78EBB48EB7B7}">
   <ds:schemaRefs>
     <ds:schemaRef ds:uri="http://schemas.openxmlformats.org/officeDocument/2006/bibliography"/>
   </ds:schemaRefs>

</xml_diff>